<commit_message>
Added IaC for CodeBuild. Did some Research
</commit_message>
<xml_diff>
--- a/AWS_CI_CaseStudy.docx
+++ b/AWS_CI_CaseStudy.docx
@@ -550,7 +550,7 @@
                     </pic:cNvPicPr>
                   </pic:nvPicPr>
                   <pic:blipFill>
-                    <a:blip r:embed="rId7">
+                    <a:blip r:embed="rId8">
                       <a:extLst>
                         <a:ext uri="{28A0092B-C50C-407E-A947-70E740481C1C}">
                           <a14:useLocalDpi xmlns:a14="http://schemas.microsoft.com/office/drawing/2010/main" val="0"/>
@@ -1165,7 +1165,7 @@
                     </pic:cNvPicPr>
                   </pic:nvPicPr>
                   <pic:blipFill>
-                    <a:blip r:embed="rId8">
+                    <a:blip r:embed="rId9">
                       <a:extLst>
                         <a:ext uri="{28A0092B-C50C-407E-A947-70E740481C1C}">
                           <a14:useLocalDpi xmlns:a14="http://schemas.microsoft.com/office/drawing/2010/main" val="0"/>
@@ -1207,92 +1207,2176 @@
       <w:r>
         <w:t xml:space="preserve">Abbildung </w:t>
       </w:r>
-      <w:fldSimple w:instr=" SEQ Abbildung \* ARABIC ">
+      <w:r>
+        <w:fldChar w:fldCharType="begin"/>
+      </w:r>
+      <w:r>
+        <w:instrText xml:space="preserve"> SEQ Abbildung \* ARABIC </w:instrText>
+      </w:r>
+      <w:r>
+        <w:fldChar w:fldCharType="separate"/>
+      </w:r>
+      <w:r>
+        <w:rPr>
+          <w:noProof/>
+        </w:rPr>
+        <w:t>1</w:t>
+      </w:r>
+      <w:r>
+        <w:rPr>
+          <w:noProof/>
+        </w:rPr>
+        <w:fldChar w:fldCharType="end"/>
+      </w:r>
+      <w:r>
+        <w:t xml:space="preserve"> Gesamte Architektur</w:t>
+      </w:r>
+      <w:r>
+        <w:rPr>
+          <w:lang w:eastAsia="en-US"/>
+        </w:rPr>
+        <w:br w:type="page"/>
+      </w:r>
+    </w:p>
+    <w:p>
+      <w:pPr>
+        <w:pStyle w:val="berschrift1"/>
+      </w:pPr>
+      <w:bookmarkStart w:id="2" w:name="_Toc154850149"/>
+      <w:r>
+        <w:lastRenderedPageBreak/>
+        <w:t>Umsetzung</w:t>
+      </w:r>
+      <w:bookmarkEnd w:id="2"/>
+    </w:p>
+    <w:p>
+      <w:pPr>
+        <w:rPr>
+          <w:highlight w:val="yellow"/>
+        </w:rPr>
+      </w:pPr>
+      <w:r>
+        <w:rPr>
+          <w:highlight w:val="yellow"/>
+        </w:rPr>
+        <w:t>Vorgehensweise für Umsetzung</w:t>
+      </w:r>
+    </w:p>
+    <w:p>
+      <w:r>
+        <w:rPr>
+          <w:highlight w:val="yellow"/>
+        </w:rPr>
+        <w:t xml:space="preserve">Beschreibung der Implementation inklusive </w:t>
+      </w:r>
+      <w:proofErr w:type="spellStart"/>
+      <w:r>
+        <w:rPr>
+          <w:highlight w:val="yellow"/>
+        </w:rPr>
+        <w:t>Configs</w:t>
+      </w:r>
+      <w:proofErr w:type="spellEnd"/>
+    </w:p>
+    <w:p>
+      <w:r>
+        <w:t>In diesem Kapitel wird der Vorgang beschrieben um die Pipeline in zu konfigurieren. Das Kapitel ist bezüglich den einzelnen Services unterteilt.</w:t>
+      </w:r>
+    </w:p>
+    <w:p/>
+    <w:p>
+      <w:r>
+        <w:t xml:space="preserve">Rollen und </w:t>
+      </w:r>
+    </w:p>
+    <w:p/>
+    <w:p>
+      <w:pPr>
+        <w:pStyle w:val="berschrift3"/>
+      </w:pPr>
+      <w:proofErr w:type="spellStart"/>
+      <w:r>
+        <w:t>IaC</w:t>
+      </w:r>
+      <w:proofErr w:type="spellEnd"/>
+    </w:p>
+    <w:p>
+      <w:r>
+        <w:t xml:space="preserve">Weil das Projekt nur auf AWS umgesetzt wird, </w:t>
+      </w:r>
+      <w:r>
+        <w:t xml:space="preserve">wurde beschlossen </w:t>
+      </w:r>
+      <w:r>
+        <w:t xml:space="preserve"> AWS </w:t>
+      </w:r>
+      <w:proofErr w:type="spellStart"/>
+      <w:r>
+        <w:t>CloudFormation</w:t>
+      </w:r>
+      <w:proofErr w:type="spellEnd"/>
+      <w:r>
+        <w:t xml:space="preserve"> zu benutzen.</w:t>
+      </w:r>
+    </w:p>
+    <w:p/>
+    <w:p>
+      <w:pPr>
+        <w:pStyle w:val="Listenabsatz"/>
+        <w:numPr>
+          <w:ilvl w:val="0"/>
+          <w:numId w:val="3"/>
+        </w:numPr>
+        <w:rPr>
+          <w:rFonts w:ascii="Times New Roman" w:hAnsi="Times New Roman" w:cs="Times New Roman"/>
+          <w:sz w:val="24"/>
+          <w:szCs w:val="24"/>
+        </w:rPr>
+      </w:pPr>
+      <w:r>
+        <w:rPr>
+          <w:rFonts w:ascii="Times New Roman" w:hAnsi="Times New Roman" w:cs="Times New Roman"/>
+          <w:sz w:val="24"/>
+          <w:szCs w:val="24"/>
+        </w:rPr>
+        <w:t>Es bietet eine tiefere Integration mit anderen AWS-Services und -Funktionen</w:t>
+      </w:r>
+    </w:p>
+    <w:p>
+      <w:pPr>
+        <w:pStyle w:val="Listenabsatz"/>
+        <w:numPr>
+          <w:ilvl w:val="0"/>
+          <w:numId w:val="3"/>
+        </w:numPr>
+        <w:rPr>
+          <w:rFonts w:ascii="Times New Roman" w:hAnsi="Times New Roman" w:cs="Times New Roman"/>
+          <w:sz w:val="24"/>
+          <w:szCs w:val="24"/>
+        </w:rPr>
+      </w:pPr>
+      <w:r>
+        <w:rPr>
+          <w:rFonts w:ascii="Times New Roman" w:hAnsi="Times New Roman" w:cs="Times New Roman"/>
+          <w:sz w:val="24"/>
+          <w:szCs w:val="24"/>
+        </w:rPr>
+        <w:t>Die Syntax ist deklarativ, was bedeutet, dass Sie Ihre gewünschte Infrastruktur konfigurieren</w:t>
+      </w:r>
+    </w:p>
+    <w:p>
+      <w:pPr>
+        <w:pStyle w:val="Listenabsatz"/>
+        <w:numPr>
+          <w:ilvl w:val="0"/>
+          <w:numId w:val="3"/>
+        </w:numPr>
+        <w:rPr>
+          <w:rFonts w:ascii="Times New Roman" w:hAnsi="Times New Roman" w:cs="Times New Roman"/>
+          <w:sz w:val="24"/>
+          <w:szCs w:val="24"/>
+        </w:rPr>
+      </w:pPr>
+      <w:proofErr w:type="spellStart"/>
+      <w:r>
+        <w:rPr>
+          <w:rFonts w:ascii="Times New Roman" w:hAnsi="Times New Roman" w:cs="Times New Roman"/>
+          <w:sz w:val="24"/>
+          <w:szCs w:val="24"/>
+        </w:rPr>
+        <w:t>CloudFormation</w:t>
+      </w:r>
+      <w:proofErr w:type="spellEnd"/>
+      <w:r>
+        <w:rPr>
+          <w:rFonts w:ascii="Times New Roman" w:hAnsi="Times New Roman" w:cs="Times New Roman"/>
+          <w:sz w:val="24"/>
+          <w:szCs w:val="24"/>
+        </w:rPr>
+        <w:t xml:space="preserve"> bietet eine grafische Benutzeroberfläche namens AWS </w:t>
+      </w:r>
+      <w:proofErr w:type="spellStart"/>
+      <w:r>
+        <w:rPr>
+          <w:rFonts w:ascii="Times New Roman" w:hAnsi="Times New Roman" w:cs="Times New Roman"/>
+          <w:sz w:val="24"/>
+          <w:szCs w:val="24"/>
+        </w:rPr>
+        <w:t>CloudFormation</w:t>
+      </w:r>
+      <w:proofErr w:type="spellEnd"/>
+      <w:r>
+        <w:rPr>
+          <w:rFonts w:ascii="Times New Roman" w:hAnsi="Times New Roman" w:cs="Times New Roman"/>
+          <w:sz w:val="24"/>
+          <w:szCs w:val="24"/>
+        </w:rPr>
+        <w:t xml:space="preserve"> Designer</w:t>
+      </w:r>
+    </w:p>
+    <w:p>
+      <w:pPr>
+        <w:pStyle w:val="berschrift4"/>
+      </w:pPr>
+      <w:r>
+        <w:t>Stack erstellen</w:t>
+      </w:r>
+    </w:p>
+    <w:p>
+      <w:r>
+        <w:t>Jeder Stack basiert auf einer Vorlage. Eine Vorlage ist eine JSON- oder YAML-Datei, die Konfigurationsinformationen über die AWS-Ressourcen enthält</w:t>
+      </w:r>
+      <w:r>
+        <w:t>.</w:t>
+      </w:r>
+    </w:p>
+    <w:p/>
+    <w:p>
+      <w:pPr>
+        <w:pStyle w:val="berschrift3"/>
+      </w:pPr>
+      <w:r>
+        <w:t>AWS S3</w:t>
+      </w:r>
+    </w:p>
+    <w:p>
+      <w:r>
+        <w:t xml:space="preserve">Von Hand erstellt </w:t>
+      </w:r>
+    </w:p>
+    <w:p>
+      <w:r>
+        <w:t xml:space="preserve">Name: </w:t>
+      </w:r>
+      <w:hyperlink r:id="rId10" w:history="1">
+        <w:proofErr w:type="spellStart"/>
         <w:r>
           <w:rPr>
-            <w:noProof/>
+            <w:rStyle w:val="Hyperlink"/>
+            <w:rFonts w:eastAsiaTheme="majorEastAsia"/>
           </w:rPr>
-          <w:t>1</w:t>
+          <w:t>codebuild-artifacts-pcls</w:t>
         </w:r>
-      </w:fldSimple>
-      <w:r>
-        <w:t xml:space="preserve"> Gesamte Architektur</w:t>
-      </w:r>
-      <w:r>
-        <w:rPr>
-          <w:lang w:eastAsia="en-US"/>
-        </w:rPr>
-        <w:br w:type="page"/>
-      </w:r>
+        <w:proofErr w:type="spellEnd"/>
+      </w:hyperlink>
+      <w:r>
+        <w:t xml:space="preserve"> (Für Artefakte von </w:t>
+      </w:r>
+      <w:proofErr w:type="spellStart"/>
+      <w:r>
+        <w:t>CodeBuild</w:t>
+      </w:r>
+      <w:proofErr w:type="spellEnd"/>
+      <w:r>
+        <w:t>)</w:t>
+      </w:r>
+      <w:r>
+        <w:br/>
+        <w:t xml:space="preserve">Name: </w:t>
+      </w:r>
+      <w:hyperlink r:id="rId11" w:history="1">
+        <w:r>
+          <w:rPr>
+            <w:rStyle w:val="Hyperlink"/>
+            <w:rFonts w:eastAsiaTheme="majorEastAsia"/>
+          </w:rPr>
+          <w:t>angular-</w:t>
+        </w:r>
+        <w:proofErr w:type="spellStart"/>
+        <w:r>
+          <w:rPr>
+            <w:rStyle w:val="Hyperlink"/>
+            <w:rFonts w:eastAsiaTheme="majorEastAsia"/>
+          </w:rPr>
+          <w:t>deployment</w:t>
+        </w:r>
+        <w:proofErr w:type="spellEnd"/>
+      </w:hyperlink>
+      <w:r>
+        <w:t xml:space="preserve"> (Als Pipeline Source?)</w:t>
+      </w:r>
+    </w:p>
+    <w:p>
+      <w:pPr>
+        <w:pStyle w:val="berschrift3"/>
+      </w:pPr>
+      <w:r>
+        <w:t xml:space="preserve">AWS </w:t>
+      </w:r>
+      <w:proofErr w:type="spellStart"/>
+      <w:r>
+        <w:t>CodeBuild</w:t>
+      </w:r>
+      <w:proofErr w:type="spellEnd"/>
+    </w:p>
+    <w:p>
+      <w:pPr>
+        <w:rPr>
+          <w:lang w:eastAsia="en-US"/>
+        </w:rPr>
+      </w:pPr>
+      <w:r>
+        <w:rPr>
+          <w:lang w:eastAsia="en-US"/>
+        </w:rPr>
+        <w:t xml:space="preserve">[] </w:t>
+      </w:r>
+      <w:r>
+        <w:rPr>
+          <w:lang w:eastAsia="en-US"/>
+        </w:rPr>
+        <w:t xml:space="preserve">Erstellen Sie ein AWS </w:t>
+      </w:r>
+      <w:proofErr w:type="spellStart"/>
+      <w:r>
+        <w:rPr>
+          <w:lang w:eastAsia="en-US"/>
+        </w:rPr>
+        <w:t>CodeBuild</w:t>
+      </w:r>
+      <w:proofErr w:type="spellEnd"/>
+      <w:r>
+        <w:rPr>
+          <w:lang w:eastAsia="en-US"/>
+        </w:rPr>
+        <w:t xml:space="preserve">-Projekt, das Ihren </w:t>
+      </w:r>
+      <w:proofErr w:type="spellStart"/>
+      <w:r>
+        <w:rPr>
+          <w:lang w:eastAsia="en-US"/>
+        </w:rPr>
+        <w:t>Build</w:t>
+      </w:r>
+      <w:proofErr w:type="spellEnd"/>
+      <w:r>
+        <w:rPr>
+          <w:lang w:eastAsia="en-US"/>
+        </w:rPr>
+        <w:t>-Prozess definiert. Stellen Sie sicher, dass das Projekt so konfiguriert ist, dass es auf Änderungen im Quellcode reagiert.</w:t>
+      </w:r>
+    </w:p>
+    <w:p>
+      <w:pPr>
+        <w:pStyle w:val="Listenabsatz"/>
+        <w:numPr>
+          <w:ilvl w:val="0"/>
+          <w:numId w:val="4"/>
+        </w:numPr>
+      </w:pPr>
+      <w:proofErr w:type="spellStart"/>
+      <w:r>
+        <w:t>c</w:t>
+      </w:r>
+      <w:r>
+        <w:t>odebuild.yaml</w:t>
+      </w:r>
+      <w:proofErr w:type="spellEnd"/>
+    </w:p>
+    <w:p/>
+    <w:p>
+      <w:pPr>
+        <w:rPr>
+          <w:lang w:eastAsia="en-US"/>
+        </w:rPr>
+      </w:pPr>
+    </w:p>
+    <w:p>
+      <w:pPr>
+        <w:rPr>
+          <w:lang w:eastAsia="en-US"/>
+        </w:rPr>
+      </w:pPr>
+      <w:r>
+        <w:rPr>
+          <w:lang w:eastAsia="en-US"/>
+        </w:rPr>
+        <w:t>[]</w:t>
+      </w:r>
+      <w:proofErr w:type="spellStart"/>
+      <w:r>
+        <w:rPr>
+          <w:lang w:eastAsia="en-US"/>
+        </w:rPr>
+        <w:t>Webhook</w:t>
+      </w:r>
+      <w:proofErr w:type="spellEnd"/>
+      <w:r>
+        <w:rPr>
+          <w:lang w:eastAsia="en-US"/>
+        </w:rPr>
+        <w:t xml:space="preserve"> zwischen </w:t>
+      </w:r>
+      <w:proofErr w:type="spellStart"/>
+      <w:r>
+        <w:rPr>
+          <w:lang w:eastAsia="en-US"/>
+        </w:rPr>
+        <w:t>Github</w:t>
+      </w:r>
+      <w:proofErr w:type="spellEnd"/>
+      <w:r>
+        <w:rPr>
+          <w:lang w:eastAsia="en-US"/>
+        </w:rPr>
+        <w:t xml:space="preserve"> und </w:t>
+      </w:r>
+      <w:proofErr w:type="spellStart"/>
+      <w:r>
+        <w:rPr>
+          <w:lang w:eastAsia="en-US"/>
+        </w:rPr>
+        <w:t>CodeBuild</w:t>
+      </w:r>
+      <w:proofErr w:type="spellEnd"/>
+      <w:r>
+        <w:rPr>
+          <w:lang w:eastAsia="en-US"/>
+        </w:rPr>
+        <w:t xml:space="preserve"> erstellen</w:t>
+      </w:r>
+    </w:p>
+    <w:p>
+      <w:pPr>
+        <w:rPr>
+          <w:b/>
+          <w:bCs/>
+        </w:rPr>
+      </w:pPr>
+      <w:r>
+        <w:rPr>
+          <w:b/>
+          <w:bCs/>
+        </w:rPr>
+        <w:t xml:space="preserve">Create a personal </w:t>
+      </w:r>
+      <w:proofErr w:type="spellStart"/>
+      <w:r>
+        <w:rPr>
+          <w:b/>
+          <w:bCs/>
+        </w:rPr>
+        <w:t>access</w:t>
+      </w:r>
+      <w:proofErr w:type="spellEnd"/>
+      <w:r>
+        <w:rPr>
+          <w:b/>
+          <w:bCs/>
+        </w:rPr>
+        <w:t xml:space="preserve"> </w:t>
+      </w:r>
+      <w:proofErr w:type="spellStart"/>
+      <w:r>
+        <w:rPr>
+          <w:b/>
+          <w:bCs/>
+        </w:rPr>
+        <w:t>token</w:t>
+      </w:r>
+      <w:proofErr w:type="spellEnd"/>
+      <w:r>
+        <w:rPr>
+          <w:b/>
+          <w:bCs/>
+        </w:rPr>
+        <w:t xml:space="preserve"> in GitHub:</w:t>
+      </w:r>
+      <w:r>
+        <w:rPr>
+          <w:b/>
+          <w:bCs/>
+        </w:rPr>
+        <w:t xml:space="preserve"> (</w:t>
+      </w:r>
+      <w:proofErr w:type="spellStart"/>
+      <w:r>
+        <w:rPr>
+          <w:b/>
+          <w:bCs/>
+        </w:rPr>
+        <w:t>Owner</w:t>
+      </w:r>
+      <w:proofErr w:type="spellEnd"/>
+      <w:r>
+        <w:rPr>
+          <w:b/>
+          <w:bCs/>
+        </w:rPr>
+        <w:t xml:space="preserve"> </w:t>
+      </w:r>
+      <w:proofErr w:type="spellStart"/>
+      <w:r>
+        <w:rPr>
+          <w:b/>
+          <w:bCs/>
+        </w:rPr>
+        <w:t>or</w:t>
+      </w:r>
+      <w:proofErr w:type="spellEnd"/>
+      <w:r>
+        <w:rPr>
+          <w:b/>
+          <w:bCs/>
+        </w:rPr>
+        <w:t xml:space="preserve"> Admin of Repo)</w:t>
+      </w:r>
+    </w:p>
+    <w:p>
+      <w:pPr>
+        <w:rPr>
+          <w:highlight w:val="yellow"/>
+        </w:rPr>
+      </w:pPr>
+      <w:r>
+        <w:rPr>
+          <w:highlight w:val="yellow"/>
+        </w:rPr>
+        <w:t>-</w:t>
+      </w:r>
+      <w:r>
+        <w:rPr>
+          <w:highlight w:val="yellow"/>
+        </w:rPr>
+        <w:t xml:space="preserve">Go </w:t>
+      </w:r>
+      <w:proofErr w:type="spellStart"/>
+      <w:r>
+        <w:rPr>
+          <w:highlight w:val="yellow"/>
+        </w:rPr>
+        <w:t>to</w:t>
+      </w:r>
+      <w:proofErr w:type="spellEnd"/>
+      <w:r>
+        <w:rPr>
+          <w:highlight w:val="yellow"/>
+        </w:rPr>
+        <w:t xml:space="preserve"> </w:t>
+      </w:r>
+      <w:proofErr w:type="spellStart"/>
+      <w:r>
+        <w:rPr>
+          <w:highlight w:val="yellow"/>
+        </w:rPr>
+        <w:t>your</w:t>
+      </w:r>
+      <w:proofErr w:type="spellEnd"/>
+      <w:r>
+        <w:rPr>
+          <w:highlight w:val="yellow"/>
+        </w:rPr>
+        <w:t xml:space="preserve"> GitHub </w:t>
+      </w:r>
+      <w:proofErr w:type="spellStart"/>
+      <w:r>
+        <w:rPr>
+          <w:highlight w:val="yellow"/>
+        </w:rPr>
+        <w:t>account</w:t>
+      </w:r>
+      <w:proofErr w:type="spellEnd"/>
+      <w:r>
+        <w:rPr>
+          <w:highlight w:val="yellow"/>
+        </w:rPr>
+        <w:t xml:space="preserve"> </w:t>
+      </w:r>
+      <w:proofErr w:type="spellStart"/>
+      <w:r>
+        <w:rPr>
+          <w:highlight w:val="yellow"/>
+        </w:rPr>
+        <w:t>settings</w:t>
+      </w:r>
+      <w:proofErr w:type="spellEnd"/>
+      <w:r>
+        <w:rPr>
+          <w:highlight w:val="yellow"/>
+        </w:rPr>
+        <w:t>.</w:t>
+      </w:r>
+    </w:p>
+    <w:p>
+      <w:pPr>
+        <w:rPr>
+          <w:highlight w:val="yellow"/>
+        </w:rPr>
+      </w:pPr>
+      <w:r>
+        <w:rPr>
+          <w:highlight w:val="yellow"/>
+        </w:rPr>
+        <w:t>-</w:t>
+      </w:r>
+      <w:proofErr w:type="spellStart"/>
+      <w:r>
+        <w:rPr>
+          <w:highlight w:val="yellow"/>
+        </w:rPr>
+        <w:t>Navigate</w:t>
+      </w:r>
+      <w:proofErr w:type="spellEnd"/>
+      <w:r>
+        <w:rPr>
+          <w:highlight w:val="yellow"/>
+        </w:rPr>
+        <w:t xml:space="preserve"> </w:t>
+      </w:r>
+      <w:proofErr w:type="spellStart"/>
+      <w:r>
+        <w:rPr>
+          <w:highlight w:val="yellow"/>
+        </w:rPr>
+        <w:t>to</w:t>
+      </w:r>
+      <w:proofErr w:type="spellEnd"/>
+      <w:r>
+        <w:rPr>
+          <w:highlight w:val="yellow"/>
+        </w:rPr>
+        <w:t xml:space="preserve"> "Developer </w:t>
+      </w:r>
+      <w:proofErr w:type="spellStart"/>
+      <w:r>
+        <w:rPr>
+          <w:highlight w:val="yellow"/>
+        </w:rPr>
+        <w:t>settings</w:t>
+      </w:r>
+      <w:proofErr w:type="spellEnd"/>
+      <w:r>
+        <w:rPr>
+          <w:highlight w:val="yellow"/>
+        </w:rPr>
+        <w:t xml:space="preserve">" and </w:t>
+      </w:r>
+      <w:proofErr w:type="spellStart"/>
+      <w:r>
+        <w:rPr>
+          <w:highlight w:val="yellow"/>
+        </w:rPr>
+        <w:t>select</w:t>
+      </w:r>
+      <w:proofErr w:type="spellEnd"/>
+      <w:r>
+        <w:rPr>
+          <w:highlight w:val="yellow"/>
+        </w:rPr>
+        <w:t xml:space="preserve"> "Personal </w:t>
+      </w:r>
+      <w:proofErr w:type="spellStart"/>
+      <w:r>
+        <w:rPr>
+          <w:highlight w:val="yellow"/>
+        </w:rPr>
+        <w:t>access</w:t>
+      </w:r>
+      <w:proofErr w:type="spellEnd"/>
+      <w:r>
+        <w:rPr>
+          <w:highlight w:val="yellow"/>
+        </w:rPr>
+        <w:t xml:space="preserve"> </w:t>
+      </w:r>
+      <w:proofErr w:type="spellStart"/>
+      <w:r>
+        <w:rPr>
+          <w:highlight w:val="yellow"/>
+        </w:rPr>
+        <w:t>tokens</w:t>
+      </w:r>
+      <w:proofErr w:type="spellEnd"/>
+      <w:r>
+        <w:rPr>
+          <w:highlight w:val="yellow"/>
+        </w:rPr>
+        <w:t>".</w:t>
+      </w:r>
+    </w:p>
+    <w:p>
+      <w:pPr>
+        <w:rPr>
+          <w:highlight w:val="yellow"/>
+        </w:rPr>
+      </w:pPr>
+      <w:r>
+        <w:rPr>
+          <w:highlight w:val="yellow"/>
+        </w:rPr>
+        <w:t>-</w:t>
+      </w:r>
+      <w:r>
+        <w:rPr>
+          <w:highlight w:val="yellow"/>
+        </w:rPr>
+        <w:t xml:space="preserve">Click on </w:t>
+      </w:r>
+      <w:proofErr w:type="spellStart"/>
+      <w:r>
+        <w:rPr>
+          <w:highlight w:val="yellow"/>
+        </w:rPr>
+        <w:t>the</w:t>
+      </w:r>
+      <w:proofErr w:type="spellEnd"/>
+      <w:r>
+        <w:rPr>
+          <w:highlight w:val="yellow"/>
+        </w:rPr>
+        <w:t xml:space="preserve"> "Generate </w:t>
+      </w:r>
+      <w:proofErr w:type="spellStart"/>
+      <w:r>
+        <w:rPr>
+          <w:highlight w:val="yellow"/>
+        </w:rPr>
+        <w:t>new</w:t>
+      </w:r>
+      <w:proofErr w:type="spellEnd"/>
+      <w:r>
+        <w:rPr>
+          <w:highlight w:val="yellow"/>
+        </w:rPr>
+        <w:t xml:space="preserve"> </w:t>
+      </w:r>
+      <w:proofErr w:type="spellStart"/>
+      <w:r>
+        <w:rPr>
+          <w:highlight w:val="yellow"/>
+        </w:rPr>
+        <w:t>token</w:t>
+      </w:r>
+      <w:proofErr w:type="spellEnd"/>
+      <w:r>
+        <w:rPr>
+          <w:highlight w:val="yellow"/>
+        </w:rPr>
+        <w:t xml:space="preserve">" </w:t>
+      </w:r>
+      <w:proofErr w:type="spellStart"/>
+      <w:r>
+        <w:rPr>
+          <w:highlight w:val="yellow"/>
+        </w:rPr>
+        <w:t>button</w:t>
+      </w:r>
+      <w:proofErr w:type="spellEnd"/>
+      <w:r>
+        <w:rPr>
+          <w:highlight w:val="yellow"/>
+        </w:rPr>
+        <w:t>.</w:t>
+      </w:r>
+    </w:p>
+    <w:p>
+      <w:pPr>
+        <w:rPr>
+          <w:highlight w:val="yellow"/>
+        </w:rPr>
+      </w:pPr>
+      <w:r>
+        <w:rPr>
+          <w:highlight w:val="yellow"/>
+        </w:rPr>
+        <w:t>-</w:t>
+      </w:r>
+      <w:proofErr w:type="spellStart"/>
+      <w:r>
+        <w:rPr>
+          <w:highlight w:val="yellow"/>
+        </w:rPr>
+        <w:t>Give</w:t>
+      </w:r>
+      <w:proofErr w:type="spellEnd"/>
+      <w:r>
+        <w:rPr>
+          <w:highlight w:val="yellow"/>
+        </w:rPr>
+        <w:t xml:space="preserve"> </w:t>
+      </w:r>
+      <w:proofErr w:type="spellStart"/>
+      <w:r>
+        <w:rPr>
+          <w:highlight w:val="yellow"/>
+        </w:rPr>
+        <w:t>the</w:t>
+      </w:r>
+      <w:proofErr w:type="spellEnd"/>
+      <w:r>
+        <w:rPr>
+          <w:highlight w:val="yellow"/>
+        </w:rPr>
+        <w:t xml:space="preserve"> </w:t>
+      </w:r>
+      <w:proofErr w:type="spellStart"/>
+      <w:r>
+        <w:rPr>
+          <w:highlight w:val="yellow"/>
+        </w:rPr>
+        <w:t>token</w:t>
+      </w:r>
+      <w:proofErr w:type="spellEnd"/>
+      <w:r>
+        <w:rPr>
+          <w:highlight w:val="yellow"/>
+        </w:rPr>
+        <w:t xml:space="preserve"> a </w:t>
+      </w:r>
+      <w:proofErr w:type="spellStart"/>
+      <w:r>
+        <w:rPr>
+          <w:highlight w:val="yellow"/>
+        </w:rPr>
+        <w:t>descriptive</w:t>
+      </w:r>
+      <w:proofErr w:type="spellEnd"/>
+      <w:r>
+        <w:rPr>
+          <w:highlight w:val="yellow"/>
+        </w:rPr>
+        <w:t xml:space="preserve"> </w:t>
+      </w:r>
+      <w:proofErr w:type="spellStart"/>
+      <w:r>
+        <w:rPr>
+          <w:highlight w:val="yellow"/>
+        </w:rPr>
+        <w:t>name</w:t>
+      </w:r>
+      <w:proofErr w:type="spellEnd"/>
+      <w:r>
+        <w:rPr>
+          <w:highlight w:val="yellow"/>
+        </w:rPr>
+        <w:t xml:space="preserve"> and </w:t>
+      </w:r>
+      <w:proofErr w:type="spellStart"/>
+      <w:r>
+        <w:rPr>
+          <w:highlight w:val="yellow"/>
+        </w:rPr>
+        <w:t>select</w:t>
+      </w:r>
+      <w:proofErr w:type="spellEnd"/>
+      <w:r>
+        <w:rPr>
+          <w:highlight w:val="yellow"/>
+        </w:rPr>
+        <w:t xml:space="preserve"> </w:t>
+      </w:r>
+      <w:proofErr w:type="spellStart"/>
+      <w:r>
+        <w:rPr>
+          <w:highlight w:val="yellow"/>
+        </w:rPr>
+        <w:t>the</w:t>
+      </w:r>
+      <w:proofErr w:type="spellEnd"/>
+      <w:r>
+        <w:rPr>
+          <w:highlight w:val="yellow"/>
+        </w:rPr>
+        <w:t xml:space="preserve"> </w:t>
+      </w:r>
+      <w:proofErr w:type="spellStart"/>
+      <w:r>
+        <w:rPr>
+          <w:highlight w:val="yellow"/>
+        </w:rPr>
+        <w:t>necessary</w:t>
+      </w:r>
+      <w:proofErr w:type="spellEnd"/>
+      <w:r>
+        <w:rPr>
+          <w:highlight w:val="yellow"/>
+        </w:rPr>
+        <w:t xml:space="preserve"> </w:t>
+      </w:r>
+      <w:proofErr w:type="spellStart"/>
+      <w:r>
+        <w:rPr>
+          <w:highlight w:val="yellow"/>
+        </w:rPr>
+        <w:t>scopes</w:t>
+      </w:r>
+      <w:proofErr w:type="spellEnd"/>
+      <w:r>
+        <w:rPr>
+          <w:highlight w:val="yellow"/>
+        </w:rPr>
+        <w:t xml:space="preserve"> </w:t>
+      </w:r>
+      <w:proofErr w:type="spellStart"/>
+      <w:r>
+        <w:rPr>
+          <w:highlight w:val="yellow"/>
+        </w:rPr>
+        <w:t>or</w:t>
+      </w:r>
+      <w:proofErr w:type="spellEnd"/>
+      <w:r>
+        <w:rPr>
+          <w:highlight w:val="yellow"/>
+        </w:rPr>
+        <w:t xml:space="preserve"> </w:t>
+      </w:r>
+      <w:proofErr w:type="spellStart"/>
+      <w:r>
+        <w:rPr>
+          <w:highlight w:val="yellow"/>
+        </w:rPr>
+        <w:t>permissions</w:t>
+      </w:r>
+      <w:proofErr w:type="spellEnd"/>
+      <w:r>
+        <w:rPr>
+          <w:highlight w:val="yellow"/>
+        </w:rPr>
+        <w:t xml:space="preserve"> (e.g., </w:t>
+      </w:r>
+      <w:proofErr w:type="spellStart"/>
+      <w:r>
+        <w:rPr>
+          <w:highlight w:val="yellow"/>
+        </w:rPr>
+        <w:t>repo</w:t>
+      </w:r>
+      <w:proofErr w:type="spellEnd"/>
+      <w:r>
+        <w:rPr>
+          <w:highlight w:val="yellow"/>
+        </w:rPr>
+        <w:t xml:space="preserve">, </w:t>
+      </w:r>
+      <w:proofErr w:type="spellStart"/>
+      <w:r>
+        <w:rPr>
+          <w:highlight w:val="yellow"/>
+        </w:rPr>
+        <w:t>admin:repo_hook</w:t>
+      </w:r>
+      <w:proofErr w:type="spellEnd"/>
+      <w:r>
+        <w:rPr>
+          <w:highlight w:val="yellow"/>
+        </w:rPr>
+        <w:t>).</w:t>
+      </w:r>
+    </w:p>
+    <w:p>
+      <w:pPr>
+        <w:rPr>
+          <w:highlight w:val="yellow"/>
+        </w:rPr>
+      </w:pPr>
+      <w:r>
+        <w:rPr>
+          <w:highlight w:val="yellow"/>
+        </w:rPr>
+        <w:t>-</w:t>
+      </w:r>
+      <w:r>
+        <w:rPr>
+          <w:highlight w:val="yellow"/>
+        </w:rPr>
+        <w:t xml:space="preserve">Click on </w:t>
+      </w:r>
+      <w:proofErr w:type="spellStart"/>
+      <w:r>
+        <w:rPr>
+          <w:highlight w:val="yellow"/>
+        </w:rPr>
+        <w:t>the</w:t>
+      </w:r>
+      <w:proofErr w:type="spellEnd"/>
+      <w:r>
+        <w:rPr>
+          <w:highlight w:val="yellow"/>
+        </w:rPr>
+        <w:t xml:space="preserve"> "Generate </w:t>
+      </w:r>
+      <w:proofErr w:type="spellStart"/>
+      <w:r>
+        <w:rPr>
+          <w:highlight w:val="yellow"/>
+        </w:rPr>
+        <w:t>token</w:t>
+      </w:r>
+      <w:proofErr w:type="spellEnd"/>
+      <w:r>
+        <w:rPr>
+          <w:highlight w:val="yellow"/>
+        </w:rPr>
+        <w:t xml:space="preserve">" </w:t>
+      </w:r>
+      <w:proofErr w:type="spellStart"/>
+      <w:r>
+        <w:rPr>
+          <w:highlight w:val="yellow"/>
+        </w:rPr>
+        <w:t>button</w:t>
+      </w:r>
+      <w:proofErr w:type="spellEnd"/>
+      <w:r>
+        <w:rPr>
+          <w:highlight w:val="yellow"/>
+        </w:rPr>
+        <w:t>.</w:t>
+      </w:r>
+    </w:p>
+    <w:p>
+      <w:pPr>
+        <w:rPr>
+          <w:highlight w:val="yellow"/>
+        </w:rPr>
+      </w:pPr>
+      <w:r>
+        <w:rPr>
+          <w:highlight w:val="yellow"/>
+        </w:rPr>
+        <w:t>-</w:t>
+      </w:r>
+      <w:r>
+        <w:rPr>
+          <w:highlight w:val="yellow"/>
+        </w:rPr>
+        <w:t xml:space="preserve">Copy </w:t>
+      </w:r>
+      <w:proofErr w:type="spellStart"/>
+      <w:r>
+        <w:rPr>
+          <w:highlight w:val="yellow"/>
+        </w:rPr>
+        <w:t>the</w:t>
+      </w:r>
+      <w:proofErr w:type="spellEnd"/>
+      <w:r>
+        <w:rPr>
+          <w:highlight w:val="yellow"/>
+        </w:rPr>
+        <w:t xml:space="preserve"> </w:t>
+      </w:r>
+      <w:proofErr w:type="spellStart"/>
+      <w:r>
+        <w:rPr>
+          <w:highlight w:val="yellow"/>
+        </w:rPr>
+        <w:t>generated</w:t>
+      </w:r>
+      <w:proofErr w:type="spellEnd"/>
+      <w:r>
+        <w:rPr>
+          <w:highlight w:val="yellow"/>
+        </w:rPr>
+        <w:t xml:space="preserve"> </w:t>
+      </w:r>
+      <w:proofErr w:type="spellStart"/>
+      <w:r>
+        <w:rPr>
+          <w:highlight w:val="yellow"/>
+        </w:rPr>
+        <w:t>access</w:t>
+      </w:r>
+      <w:proofErr w:type="spellEnd"/>
+      <w:r>
+        <w:rPr>
+          <w:highlight w:val="yellow"/>
+        </w:rPr>
+        <w:t xml:space="preserve"> </w:t>
+      </w:r>
+      <w:proofErr w:type="spellStart"/>
+      <w:r>
+        <w:rPr>
+          <w:highlight w:val="yellow"/>
+        </w:rPr>
+        <w:t>token</w:t>
+      </w:r>
+      <w:proofErr w:type="spellEnd"/>
+      <w:r>
+        <w:rPr>
+          <w:highlight w:val="yellow"/>
+        </w:rPr>
+        <w:t>.</w:t>
+      </w:r>
+    </w:p>
+    <w:p>
+      <w:pPr>
+        <w:rPr>
+          <w:highlight w:val="yellow"/>
+        </w:rPr>
+      </w:pPr>
+      <w:r>
+        <w:rPr>
+          <w:highlight w:val="yellow"/>
+        </w:rPr>
+        <w:t>-</w:t>
+      </w:r>
+      <w:proofErr w:type="spellStart"/>
+      <w:r>
+        <w:rPr>
+          <w:highlight w:val="yellow"/>
+        </w:rPr>
+        <w:t>Configure</w:t>
+      </w:r>
+      <w:proofErr w:type="spellEnd"/>
+      <w:r>
+        <w:rPr>
+          <w:highlight w:val="yellow"/>
+        </w:rPr>
+        <w:t xml:space="preserve"> </w:t>
+      </w:r>
+      <w:proofErr w:type="spellStart"/>
+      <w:r>
+        <w:rPr>
+          <w:highlight w:val="yellow"/>
+        </w:rPr>
+        <w:t>the</w:t>
+      </w:r>
+      <w:proofErr w:type="spellEnd"/>
+      <w:r>
+        <w:rPr>
+          <w:highlight w:val="yellow"/>
+        </w:rPr>
+        <w:t xml:space="preserve"> </w:t>
+      </w:r>
+      <w:proofErr w:type="spellStart"/>
+      <w:r>
+        <w:rPr>
+          <w:highlight w:val="yellow"/>
+        </w:rPr>
+        <w:t>access</w:t>
+      </w:r>
+      <w:proofErr w:type="spellEnd"/>
+      <w:r>
+        <w:rPr>
+          <w:highlight w:val="yellow"/>
+        </w:rPr>
+        <w:t xml:space="preserve"> </w:t>
+      </w:r>
+      <w:proofErr w:type="spellStart"/>
+      <w:r>
+        <w:rPr>
+          <w:highlight w:val="yellow"/>
+        </w:rPr>
+        <w:t>token</w:t>
+      </w:r>
+      <w:proofErr w:type="spellEnd"/>
+      <w:r>
+        <w:rPr>
+          <w:highlight w:val="yellow"/>
+        </w:rPr>
+        <w:t xml:space="preserve"> in AWS </w:t>
+      </w:r>
+      <w:proofErr w:type="spellStart"/>
+      <w:r>
+        <w:rPr>
+          <w:highlight w:val="yellow"/>
+        </w:rPr>
+        <w:t>CodeBuild</w:t>
+      </w:r>
+      <w:proofErr w:type="spellEnd"/>
+      <w:r>
+        <w:rPr>
+          <w:highlight w:val="yellow"/>
+        </w:rPr>
+        <w:t>:</w:t>
+      </w:r>
+    </w:p>
+    <w:p>
+      <w:pPr>
+        <w:rPr>
+          <w:highlight w:val="yellow"/>
+        </w:rPr>
+      </w:pPr>
+    </w:p>
+    <w:p>
+      <w:pPr>
+        <w:rPr>
+          <w:highlight w:val="yellow"/>
+        </w:rPr>
+      </w:pPr>
+      <w:r>
+        <w:rPr>
+          <w:highlight w:val="yellow"/>
+        </w:rPr>
+        <w:t>-</w:t>
+      </w:r>
+      <w:r>
+        <w:rPr>
+          <w:highlight w:val="yellow"/>
+        </w:rPr>
+        <w:t xml:space="preserve">Open </w:t>
+      </w:r>
+      <w:proofErr w:type="spellStart"/>
+      <w:r>
+        <w:rPr>
+          <w:highlight w:val="yellow"/>
+        </w:rPr>
+        <w:t>the</w:t>
+      </w:r>
+      <w:proofErr w:type="spellEnd"/>
+      <w:r>
+        <w:rPr>
+          <w:highlight w:val="yellow"/>
+        </w:rPr>
+        <w:t xml:space="preserve"> AWS Management </w:t>
+      </w:r>
+      <w:proofErr w:type="spellStart"/>
+      <w:r>
+        <w:rPr>
+          <w:highlight w:val="yellow"/>
+        </w:rPr>
+        <w:t>Console</w:t>
+      </w:r>
+      <w:proofErr w:type="spellEnd"/>
+      <w:r>
+        <w:rPr>
+          <w:highlight w:val="yellow"/>
+        </w:rPr>
+        <w:t xml:space="preserve"> and </w:t>
+      </w:r>
+      <w:proofErr w:type="spellStart"/>
+      <w:r>
+        <w:rPr>
+          <w:highlight w:val="yellow"/>
+        </w:rPr>
+        <w:t>navigate</w:t>
+      </w:r>
+      <w:proofErr w:type="spellEnd"/>
+      <w:r>
+        <w:rPr>
+          <w:highlight w:val="yellow"/>
+        </w:rPr>
+        <w:t xml:space="preserve"> </w:t>
+      </w:r>
+      <w:proofErr w:type="spellStart"/>
+      <w:r>
+        <w:rPr>
+          <w:highlight w:val="yellow"/>
+        </w:rPr>
+        <w:t>to</w:t>
+      </w:r>
+      <w:proofErr w:type="spellEnd"/>
+      <w:r>
+        <w:rPr>
+          <w:highlight w:val="yellow"/>
+        </w:rPr>
+        <w:t xml:space="preserve"> </w:t>
+      </w:r>
+      <w:proofErr w:type="spellStart"/>
+      <w:r>
+        <w:rPr>
+          <w:highlight w:val="yellow"/>
+        </w:rPr>
+        <w:t>the</w:t>
+      </w:r>
+      <w:proofErr w:type="spellEnd"/>
+      <w:r>
+        <w:rPr>
+          <w:highlight w:val="yellow"/>
+        </w:rPr>
+        <w:t xml:space="preserve"> </w:t>
+      </w:r>
+      <w:proofErr w:type="spellStart"/>
+      <w:r>
+        <w:rPr>
+          <w:highlight w:val="yellow"/>
+        </w:rPr>
+        <w:t>CodeBuild</w:t>
+      </w:r>
+      <w:proofErr w:type="spellEnd"/>
+      <w:r>
+        <w:rPr>
+          <w:highlight w:val="yellow"/>
+        </w:rPr>
+        <w:t xml:space="preserve"> </w:t>
+      </w:r>
+      <w:proofErr w:type="spellStart"/>
+      <w:r>
+        <w:rPr>
+          <w:highlight w:val="yellow"/>
+        </w:rPr>
+        <w:t>service</w:t>
+      </w:r>
+      <w:proofErr w:type="spellEnd"/>
+      <w:r>
+        <w:rPr>
+          <w:highlight w:val="yellow"/>
+        </w:rPr>
+        <w:t>.</w:t>
+      </w:r>
+    </w:p>
+    <w:p>
+      <w:pPr>
+        <w:rPr>
+          <w:highlight w:val="yellow"/>
+        </w:rPr>
+      </w:pPr>
+      <w:r>
+        <w:rPr>
+          <w:highlight w:val="yellow"/>
+        </w:rPr>
+        <w:t>-</w:t>
+      </w:r>
+      <w:r>
+        <w:rPr>
+          <w:highlight w:val="yellow"/>
+        </w:rPr>
+        <w:t xml:space="preserve">Find </w:t>
+      </w:r>
+      <w:proofErr w:type="spellStart"/>
+      <w:r>
+        <w:rPr>
+          <w:highlight w:val="yellow"/>
+        </w:rPr>
+        <w:t>the</w:t>
+      </w:r>
+      <w:proofErr w:type="spellEnd"/>
+      <w:r>
+        <w:rPr>
+          <w:highlight w:val="yellow"/>
+        </w:rPr>
+        <w:t xml:space="preserve"> </w:t>
+      </w:r>
+      <w:proofErr w:type="spellStart"/>
+      <w:r>
+        <w:rPr>
+          <w:highlight w:val="yellow"/>
+        </w:rPr>
+        <w:t>CodeBuild</w:t>
+      </w:r>
+      <w:proofErr w:type="spellEnd"/>
+      <w:r>
+        <w:rPr>
+          <w:highlight w:val="yellow"/>
+        </w:rPr>
+        <w:t xml:space="preserve"> </w:t>
+      </w:r>
+      <w:proofErr w:type="spellStart"/>
+      <w:r>
+        <w:rPr>
+          <w:highlight w:val="yellow"/>
+        </w:rPr>
+        <w:t>project</w:t>
+      </w:r>
+      <w:proofErr w:type="spellEnd"/>
+      <w:r>
+        <w:rPr>
+          <w:highlight w:val="yellow"/>
+        </w:rPr>
+        <w:t xml:space="preserve"> </w:t>
+      </w:r>
+      <w:proofErr w:type="spellStart"/>
+      <w:r>
+        <w:rPr>
+          <w:highlight w:val="yellow"/>
+        </w:rPr>
+        <w:t>that</w:t>
+      </w:r>
+      <w:proofErr w:type="spellEnd"/>
+      <w:r>
+        <w:rPr>
+          <w:highlight w:val="yellow"/>
+        </w:rPr>
+        <w:t xml:space="preserve"> </w:t>
+      </w:r>
+      <w:proofErr w:type="spellStart"/>
+      <w:r>
+        <w:rPr>
+          <w:highlight w:val="yellow"/>
+        </w:rPr>
+        <w:t>you</w:t>
+      </w:r>
+      <w:proofErr w:type="spellEnd"/>
+      <w:r>
+        <w:rPr>
+          <w:highlight w:val="yellow"/>
+        </w:rPr>
+        <w:t xml:space="preserve"> </w:t>
+      </w:r>
+      <w:proofErr w:type="spellStart"/>
+      <w:r>
+        <w:rPr>
+          <w:highlight w:val="yellow"/>
+        </w:rPr>
+        <w:t>are</w:t>
+      </w:r>
+      <w:proofErr w:type="spellEnd"/>
+      <w:r>
+        <w:rPr>
+          <w:highlight w:val="yellow"/>
+        </w:rPr>
+        <w:t xml:space="preserve"> </w:t>
+      </w:r>
+      <w:proofErr w:type="spellStart"/>
+      <w:r>
+        <w:rPr>
+          <w:highlight w:val="yellow"/>
+        </w:rPr>
+        <w:t>working</w:t>
+      </w:r>
+      <w:proofErr w:type="spellEnd"/>
+      <w:r>
+        <w:rPr>
+          <w:highlight w:val="yellow"/>
+        </w:rPr>
+        <w:t xml:space="preserve"> </w:t>
+      </w:r>
+      <w:proofErr w:type="spellStart"/>
+      <w:r>
+        <w:rPr>
+          <w:highlight w:val="yellow"/>
+        </w:rPr>
+        <w:t>with</w:t>
+      </w:r>
+      <w:proofErr w:type="spellEnd"/>
+      <w:r>
+        <w:rPr>
+          <w:highlight w:val="yellow"/>
+        </w:rPr>
+        <w:t>.</w:t>
+      </w:r>
+    </w:p>
+    <w:p>
+      <w:pPr>
+        <w:rPr>
+          <w:highlight w:val="yellow"/>
+        </w:rPr>
+      </w:pPr>
+      <w:r>
+        <w:rPr>
+          <w:highlight w:val="yellow"/>
+        </w:rPr>
+        <w:lastRenderedPageBreak/>
+        <w:t>-</w:t>
+      </w:r>
+      <w:r>
+        <w:rPr>
+          <w:highlight w:val="yellow"/>
+        </w:rPr>
+        <w:t xml:space="preserve">Open </w:t>
+      </w:r>
+      <w:proofErr w:type="spellStart"/>
+      <w:r>
+        <w:rPr>
+          <w:highlight w:val="yellow"/>
+        </w:rPr>
+        <w:t>the</w:t>
+      </w:r>
+      <w:proofErr w:type="spellEnd"/>
+      <w:r>
+        <w:rPr>
+          <w:highlight w:val="yellow"/>
+        </w:rPr>
+        <w:t xml:space="preserve"> </w:t>
+      </w:r>
+      <w:proofErr w:type="spellStart"/>
+      <w:r>
+        <w:rPr>
+          <w:highlight w:val="yellow"/>
+        </w:rPr>
+        <w:t>project</w:t>
+      </w:r>
+      <w:proofErr w:type="spellEnd"/>
+      <w:r>
+        <w:rPr>
+          <w:highlight w:val="yellow"/>
+        </w:rPr>
+        <w:t xml:space="preserve"> </w:t>
+      </w:r>
+      <w:proofErr w:type="spellStart"/>
+      <w:r>
+        <w:rPr>
+          <w:highlight w:val="yellow"/>
+        </w:rPr>
+        <w:t>settings</w:t>
+      </w:r>
+      <w:proofErr w:type="spellEnd"/>
+      <w:r>
+        <w:rPr>
+          <w:highlight w:val="yellow"/>
+        </w:rPr>
+        <w:t>.</w:t>
+      </w:r>
+    </w:p>
+    <w:p>
+      <w:pPr>
+        <w:rPr>
+          <w:highlight w:val="yellow"/>
+        </w:rPr>
+      </w:pPr>
+      <w:r>
+        <w:rPr>
+          <w:highlight w:val="yellow"/>
+        </w:rPr>
+        <w:t>-</w:t>
+      </w:r>
+      <w:proofErr w:type="spellStart"/>
+      <w:r>
+        <w:rPr>
+          <w:highlight w:val="yellow"/>
+        </w:rPr>
+        <w:t>Under</w:t>
+      </w:r>
+      <w:proofErr w:type="spellEnd"/>
+      <w:r>
+        <w:rPr>
+          <w:highlight w:val="yellow"/>
+        </w:rPr>
+        <w:t xml:space="preserve"> </w:t>
+      </w:r>
+      <w:proofErr w:type="spellStart"/>
+      <w:r>
+        <w:rPr>
+          <w:highlight w:val="yellow"/>
+        </w:rPr>
+        <w:t>the</w:t>
+      </w:r>
+      <w:proofErr w:type="spellEnd"/>
+      <w:r>
+        <w:rPr>
+          <w:highlight w:val="yellow"/>
+        </w:rPr>
+        <w:t xml:space="preserve"> "Source" </w:t>
+      </w:r>
+      <w:proofErr w:type="spellStart"/>
+      <w:r>
+        <w:rPr>
+          <w:highlight w:val="yellow"/>
+        </w:rPr>
+        <w:t>section</w:t>
+      </w:r>
+      <w:proofErr w:type="spellEnd"/>
+      <w:r>
+        <w:rPr>
+          <w:highlight w:val="yellow"/>
+        </w:rPr>
+        <w:t xml:space="preserve">, </w:t>
+      </w:r>
+      <w:proofErr w:type="spellStart"/>
+      <w:r>
+        <w:rPr>
+          <w:highlight w:val="yellow"/>
+        </w:rPr>
+        <w:t>locate</w:t>
+      </w:r>
+      <w:proofErr w:type="spellEnd"/>
+      <w:r>
+        <w:rPr>
+          <w:highlight w:val="yellow"/>
+        </w:rPr>
+        <w:t xml:space="preserve"> </w:t>
+      </w:r>
+      <w:proofErr w:type="spellStart"/>
+      <w:r>
+        <w:rPr>
+          <w:highlight w:val="yellow"/>
+        </w:rPr>
+        <w:t>the</w:t>
+      </w:r>
+      <w:proofErr w:type="spellEnd"/>
+      <w:r>
+        <w:rPr>
+          <w:highlight w:val="yellow"/>
+        </w:rPr>
+        <w:t xml:space="preserve"> "GitHub" </w:t>
+      </w:r>
+      <w:proofErr w:type="spellStart"/>
+      <w:r>
+        <w:rPr>
+          <w:highlight w:val="yellow"/>
+        </w:rPr>
+        <w:t>configuration</w:t>
+      </w:r>
+      <w:proofErr w:type="spellEnd"/>
+      <w:r>
+        <w:rPr>
+          <w:highlight w:val="yellow"/>
+        </w:rPr>
+        <w:t>.</w:t>
+      </w:r>
+    </w:p>
+    <w:p>
+      <w:pPr>
+        <w:rPr>
+          <w:highlight w:val="yellow"/>
+        </w:rPr>
+      </w:pPr>
+      <w:r>
+        <w:rPr>
+          <w:highlight w:val="yellow"/>
+        </w:rPr>
+        <w:t>-</w:t>
+      </w:r>
+      <w:r>
+        <w:rPr>
+          <w:highlight w:val="yellow"/>
+        </w:rPr>
+        <w:t xml:space="preserve">Paste </w:t>
+      </w:r>
+      <w:proofErr w:type="spellStart"/>
+      <w:r>
+        <w:rPr>
+          <w:highlight w:val="yellow"/>
+        </w:rPr>
+        <w:t>the</w:t>
+      </w:r>
+      <w:proofErr w:type="spellEnd"/>
+      <w:r>
+        <w:rPr>
+          <w:highlight w:val="yellow"/>
+        </w:rPr>
+        <w:t xml:space="preserve"> </w:t>
+      </w:r>
+      <w:proofErr w:type="spellStart"/>
+      <w:r>
+        <w:rPr>
+          <w:highlight w:val="yellow"/>
+        </w:rPr>
+        <w:t>access</w:t>
+      </w:r>
+      <w:proofErr w:type="spellEnd"/>
+      <w:r>
+        <w:rPr>
+          <w:highlight w:val="yellow"/>
+        </w:rPr>
+        <w:t xml:space="preserve"> </w:t>
+      </w:r>
+      <w:proofErr w:type="spellStart"/>
+      <w:r>
+        <w:rPr>
+          <w:highlight w:val="yellow"/>
+        </w:rPr>
+        <w:t>token</w:t>
+      </w:r>
+      <w:proofErr w:type="spellEnd"/>
+      <w:r>
+        <w:rPr>
+          <w:highlight w:val="yellow"/>
+        </w:rPr>
+        <w:t xml:space="preserve"> </w:t>
+      </w:r>
+      <w:proofErr w:type="spellStart"/>
+      <w:r>
+        <w:rPr>
+          <w:highlight w:val="yellow"/>
+        </w:rPr>
+        <w:t>you</w:t>
+      </w:r>
+      <w:proofErr w:type="spellEnd"/>
+      <w:r>
+        <w:rPr>
+          <w:highlight w:val="yellow"/>
+        </w:rPr>
+        <w:t xml:space="preserve"> </w:t>
+      </w:r>
+      <w:proofErr w:type="spellStart"/>
+      <w:r>
+        <w:rPr>
+          <w:highlight w:val="yellow"/>
+        </w:rPr>
+        <w:t>generated</w:t>
+      </w:r>
+      <w:proofErr w:type="spellEnd"/>
+      <w:r>
+        <w:rPr>
+          <w:highlight w:val="yellow"/>
+        </w:rPr>
+        <w:t xml:space="preserve"> </w:t>
+      </w:r>
+      <w:proofErr w:type="spellStart"/>
+      <w:r>
+        <w:rPr>
+          <w:highlight w:val="yellow"/>
+        </w:rPr>
+        <w:t>from</w:t>
+      </w:r>
+      <w:proofErr w:type="spellEnd"/>
+      <w:r>
+        <w:rPr>
+          <w:highlight w:val="yellow"/>
+        </w:rPr>
+        <w:t xml:space="preserve"> GitHub </w:t>
+      </w:r>
+      <w:proofErr w:type="spellStart"/>
+      <w:r>
+        <w:rPr>
+          <w:highlight w:val="yellow"/>
+        </w:rPr>
+        <w:t>into</w:t>
+      </w:r>
+      <w:proofErr w:type="spellEnd"/>
+      <w:r>
+        <w:rPr>
+          <w:highlight w:val="yellow"/>
+        </w:rPr>
+        <w:t xml:space="preserve"> </w:t>
+      </w:r>
+      <w:proofErr w:type="spellStart"/>
+      <w:r>
+        <w:rPr>
+          <w:highlight w:val="yellow"/>
+        </w:rPr>
+        <w:t>the</w:t>
+      </w:r>
+      <w:proofErr w:type="spellEnd"/>
+      <w:r>
+        <w:rPr>
+          <w:highlight w:val="yellow"/>
+        </w:rPr>
+        <w:t xml:space="preserve"> "Access Token" </w:t>
+      </w:r>
+      <w:proofErr w:type="spellStart"/>
+      <w:r>
+        <w:rPr>
+          <w:highlight w:val="yellow"/>
+        </w:rPr>
+        <w:t>field</w:t>
+      </w:r>
+      <w:proofErr w:type="spellEnd"/>
+      <w:r>
+        <w:rPr>
+          <w:highlight w:val="yellow"/>
+        </w:rPr>
+        <w:t>.</w:t>
+      </w:r>
+    </w:p>
+    <w:p>
+      <w:r>
+        <w:rPr>
+          <w:highlight w:val="yellow"/>
+        </w:rPr>
+        <w:t>-</w:t>
+      </w:r>
+      <w:r>
+        <w:rPr>
+          <w:highlight w:val="yellow"/>
+        </w:rPr>
+        <w:t xml:space="preserve">Save </w:t>
+      </w:r>
+      <w:proofErr w:type="spellStart"/>
+      <w:r>
+        <w:rPr>
+          <w:highlight w:val="yellow"/>
+        </w:rPr>
+        <w:t>the</w:t>
+      </w:r>
+      <w:proofErr w:type="spellEnd"/>
+      <w:r>
+        <w:rPr>
+          <w:highlight w:val="yellow"/>
+        </w:rPr>
+        <w:t xml:space="preserve"> </w:t>
+      </w:r>
+      <w:proofErr w:type="spellStart"/>
+      <w:r>
+        <w:rPr>
+          <w:highlight w:val="yellow"/>
+        </w:rPr>
+        <w:t>project</w:t>
+      </w:r>
+      <w:proofErr w:type="spellEnd"/>
+      <w:r>
+        <w:rPr>
+          <w:highlight w:val="yellow"/>
+        </w:rPr>
+        <w:t xml:space="preserve"> </w:t>
+      </w:r>
+      <w:proofErr w:type="spellStart"/>
+      <w:r>
+        <w:rPr>
+          <w:highlight w:val="yellow"/>
+        </w:rPr>
+        <w:t>settings</w:t>
+      </w:r>
+      <w:proofErr w:type="spellEnd"/>
+      <w:r>
+        <w:rPr>
+          <w:highlight w:val="yellow"/>
+        </w:rPr>
+        <w:t>.</w:t>
+      </w:r>
+    </w:p>
+    <w:p/>
+    <w:p>
+      <w:pPr>
+        <w:pStyle w:val="berschrift3"/>
+      </w:pPr>
+      <w:r>
+        <w:t xml:space="preserve">Amazon </w:t>
+      </w:r>
+      <w:r>
+        <w:t>SQS</w:t>
+      </w:r>
+      <w:bookmarkStart w:id="3" w:name="_Toc154850150"/>
+    </w:p>
+    <w:p>
+      <w:pPr>
+        <w:pStyle w:val="berschrift3"/>
+        <w:rPr>
+          <w:rFonts w:ascii="Times New Roman" w:eastAsia="Times New Roman" w:hAnsi="Times New Roman" w:cs="Times New Roman"/>
+          <w:color w:val="auto"/>
+          <w:kern w:val="0"/>
+          <w:sz w:val="24"/>
+          <w:szCs w:val="24"/>
+          <w14:ligatures w14:val="none"/>
+        </w:rPr>
+      </w:pPr>
+      <w:r>
+        <w:rPr>
+          <w:rFonts w:ascii="Times New Roman" w:eastAsia="Times New Roman" w:hAnsi="Times New Roman" w:cs="Times New Roman"/>
+          <w:color w:val="auto"/>
+          <w:kern w:val="0"/>
+          <w:sz w:val="24"/>
+          <w:szCs w:val="24"/>
+          <w14:ligatures w14:val="none"/>
+        </w:rPr>
+        <w:t xml:space="preserve">Amazon Simple Queue Service (SQS) und Amazon </w:t>
+      </w:r>
+      <w:proofErr w:type="spellStart"/>
+      <w:r>
+        <w:rPr>
+          <w:rFonts w:ascii="Times New Roman" w:eastAsia="Times New Roman" w:hAnsi="Times New Roman" w:cs="Times New Roman"/>
+          <w:color w:val="auto"/>
+          <w:kern w:val="0"/>
+          <w:sz w:val="24"/>
+          <w:szCs w:val="24"/>
+          <w14:ligatures w14:val="none"/>
+        </w:rPr>
+        <w:t>CloudFront</w:t>
+      </w:r>
+      <w:proofErr w:type="spellEnd"/>
+      <w:r>
+        <w:rPr>
+          <w:rFonts w:ascii="Times New Roman" w:eastAsia="Times New Roman" w:hAnsi="Times New Roman" w:cs="Times New Roman"/>
+          <w:color w:val="auto"/>
+          <w:kern w:val="0"/>
+          <w:sz w:val="24"/>
+          <w:szCs w:val="24"/>
+          <w14:ligatures w14:val="none"/>
+        </w:rPr>
+        <w:t xml:space="preserve"> sind zwei separate AWS-Services, die nicht direkt miteinander konfiguriert werden können.</w:t>
+      </w:r>
+      <w:r>
+        <w:rPr>
+          <w:rFonts w:ascii="Times New Roman" w:eastAsia="Times New Roman" w:hAnsi="Times New Roman" w:cs="Times New Roman"/>
+          <w:color w:val="auto"/>
+          <w:kern w:val="0"/>
+          <w:sz w:val="24"/>
+          <w:szCs w:val="24"/>
+          <w14:ligatures w14:val="none"/>
+        </w:rPr>
+        <w:t xml:space="preserve"> Deshalb wird </w:t>
+      </w:r>
+      <w:r>
+        <w:rPr>
+          <w:rFonts w:ascii="Times New Roman" w:eastAsia="Times New Roman" w:hAnsi="Times New Roman" w:cs="Times New Roman"/>
+          <w:color w:val="auto"/>
+          <w:kern w:val="0"/>
+          <w:sz w:val="24"/>
+          <w:szCs w:val="24"/>
+          <w14:ligatures w14:val="none"/>
+        </w:rPr>
+        <w:t>dieser Service manuell konfiguriert über die AWS Konsole.</w:t>
+      </w:r>
+    </w:p>
+    <w:p>
+      <w:pPr>
+        <w:rPr>
+          <w:lang w:eastAsia="en-US"/>
+        </w:rPr>
+      </w:pPr>
+    </w:p>
+    <w:p>
+      <w:pPr>
+        <w:pStyle w:val="berschrift3"/>
+      </w:pPr>
+      <w:r>
+        <w:t>AWS Lambda</w:t>
+      </w:r>
+    </w:p>
+    <w:p>
+      <w:pPr>
+        <w:rPr>
+          <w:lang w:eastAsia="en-US"/>
+        </w:rPr>
+      </w:pPr>
+      <w:r>
+        <w:rPr>
+          <w:lang w:eastAsia="en-US"/>
+        </w:rPr>
+        <w:t xml:space="preserve">Kann mit Cloudfront konfiguriert werden: </w:t>
+      </w:r>
+      <w:hyperlink r:id="rId12" w:history="1">
+        <w:r>
+          <w:rPr>
+            <w:rStyle w:val="Hyperlink"/>
+            <w:lang w:eastAsia="en-US"/>
+          </w:rPr>
+          <w:t>https://docs.aws.amazon.com/de_de/AWSCloudFormation/latest/UserGuide/aws-properties-lambda-function-code.html</w:t>
+        </w:r>
+      </w:hyperlink>
+    </w:p>
+    <w:p>
+      <w:pPr>
+        <w:rPr>
+          <w:lang w:eastAsia="en-US"/>
+        </w:rPr>
+      </w:pPr>
+      <w:r>
+        <w:rPr>
+          <w:lang w:eastAsia="en-US"/>
+        </w:rPr>
+        <w:t xml:space="preserve">Im </w:t>
+      </w:r>
+      <w:proofErr w:type="spellStart"/>
+      <w:r>
+        <w:rPr>
+          <w:lang w:eastAsia="en-US"/>
+        </w:rPr>
+        <w:t>zipFile</w:t>
+      </w:r>
+      <w:proofErr w:type="spellEnd"/>
+      <w:r>
+        <w:rPr>
+          <w:lang w:eastAsia="en-US"/>
+        </w:rPr>
+        <w:t xml:space="preserve"> ist der Code vorhanden. Dieses </w:t>
+      </w:r>
+      <w:proofErr w:type="spellStart"/>
+      <w:r>
+        <w:rPr>
+          <w:lang w:eastAsia="en-US"/>
+        </w:rPr>
+        <w:t>ZipFile</w:t>
+      </w:r>
+      <w:proofErr w:type="spellEnd"/>
+      <w:r>
+        <w:rPr>
+          <w:lang w:eastAsia="en-US"/>
+        </w:rPr>
+        <w:t xml:space="preserve"> kann auf einem s3 </w:t>
+      </w:r>
+      <w:proofErr w:type="spellStart"/>
+      <w:r>
+        <w:rPr>
+          <w:lang w:eastAsia="en-US"/>
+        </w:rPr>
+        <w:t>abgegelegt</w:t>
+      </w:r>
+      <w:proofErr w:type="spellEnd"/>
+      <w:r>
+        <w:rPr>
+          <w:lang w:eastAsia="en-US"/>
+        </w:rPr>
+        <w:t xml:space="preserve"> sein oder direkt </w:t>
+      </w:r>
+      <w:r>
+        <w:rPr>
+          <w:lang w:eastAsia="en-US"/>
+        </w:rPr>
+        <w:t xml:space="preserve">im </w:t>
+      </w:r>
+      <w:proofErr w:type="spellStart"/>
+      <w:r>
+        <w:rPr>
+          <w:lang w:eastAsia="en-US"/>
+        </w:rPr>
+        <w:t>yaml</w:t>
+      </w:r>
+      <w:proofErr w:type="spellEnd"/>
+      <w:r>
+        <w:rPr>
+          <w:lang w:eastAsia="en-US"/>
+        </w:rPr>
+        <w:t xml:space="preserve">-file festgelegt werden: </w:t>
+      </w:r>
+      <w:r>
+        <w:rPr>
+          <w:lang w:eastAsia="en-US"/>
+        </w:rPr>
+        <w:br/>
+      </w:r>
+      <w:proofErr w:type="spellStart"/>
+      <w:r>
+        <w:rPr>
+          <w:lang w:eastAsia="en-US"/>
+        </w:rPr>
+        <w:t>ZipFile</w:t>
+      </w:r>
+      <w:proofErr w:type="spellEnd"/>
+      <w:r>
+        <w:rPr>
+          <w:lang w:eastAsia="en-US"/>
+        </w:rPr>
+        <w:t>: |</w:t>
+      </w:r>
+    </w:p>
+    <w:p>
+      <w:pPr>
+        <w:rPr>
+          <w:lang w:eastAsia="en-US"/>
+        </w:rPr>
+      </w:pPr>
+      <w:r>
+        <w:rPr>
+          <w:lang w:eastAsia="en-US"/>
+        </w:rPr>
+        <w:t xml:space="preserve">  </w:t>
+      </w:r>
+      <w:proofErr w:type="spellStart"/>
+      <w:r>
+        <w:rPr>
+          <w:lang w:eastAsia="en-US"/>
+        </w:rPr>
+        <w:t>const</w:t>
+      </w:r>
+      <w:proofErr w:type="spellEnd"/>
+      <w:r>
+        <w:rPr>
+          <w:lang w:eastAsia="en-US"/>
+        </w:rPr>
+        <w:t xml:space="preserve"> </w:t>
+      </w:r>
+      <w:proofErr w:type="spellStart"/>
+      <w:r>
+        <w:rPr>
+          <w:lang w:eastAsia="en-US"/>
+        </w:rPr>
+        <w:t>lambdaCode</w:t>
+      </w:r>
+      <w:proofErr w:type="spellEnd"/>
+      <w:r>
+        <w:rPr>
+          <w:lang w:eastAsia="en-US"/>
+        </w:rPr>
+        <w:t xml:space="preserve"> = () =&gt; {</w:t>
+      </w:r>
+    </w:p>
+    <w:p>
+      <w:pPr>
+        <w:rPr>
+          <w:lang w:eastAsia="en-US"/>
+        </w:rPr>
+      </w:pPr>
+      <w:r>
+        <w:rPr>
+          <w:lang w:eastAsia="en-US"/>
+        </w:rPr>
+        <w:t xml:space="preserve">    // Hier ist der Code der Lambda-Funktion</w:t>
+      </w:r>
+    </w:p>
+    <w:p>
+      <w:pPr>
+        <w:rPr>
+          <w:lang w:eastAsia="en-US"/>
+        </w:rPr>
+      </w:pPr>
+      <w:r>
+        <w:rPr>
+          <w:lang w:eastAsia="en-US"/>
+        </w:rPr>
+        <w:t xml:space="preserve">  }</w:t>
+      </w:r>
+    </w:p>
+    <w:p>
+      <w:pPr>
+        <w:rPr>
+          <w:lang w:eastAsia="en-US"/>
+        </w:rPr>
+      </w:pPr>
+    </w:p>
+    <w:p>
+      <w:pPr>
+        <w:pStyle w:val="berschrift3"/>
+      </w:pPr>
+      <w:r>
+        <w:t xml:space="preserve">AWS </w:t>
+      </w:r>
+      <w:proofErr w:type="spellStart"/>
+      <w:r>
+        <w:t>CodePipeline</w:t>
+      </w:r>
+      <w:proofErr w:type="spellEnd"/>
+    </w:p>
+    <w:p>
+      <w:pPr>
+        <w:pStyle w:val="berschrift3"/>
+      </w:pPr>
+      <w:r>
+        <w:t xml:space="preserve">Amazon </w:t>
+      </w:r>
+      <w:proofErr w:type="spellStart"/>
+      <w:r>
+        <w:t>EventBridge</w:t>
+      </w:r>
+      <w:proofErr w:type="spellEnd"/>
+    </w:p>
+    <w:p>
+      <w:pPr>
+        <w:rPr>
+          <w:lang w:eastAsia="en-US"/>
+        </w:rPr>
+      </w:pPr>
+    </w:p>
+    <w:p>
+      <w:pPr>
+        <w:rPr>
+          <w:lang w:eastAsia="en-US"/>
+        </w:rPr>
+      </w:pPr>
+      <w:r>
+        <w:rPr>
+          <w:lang w:eastAsia="en-US"/>
+        </w:rPr>
+        <w:t xml:space="preserve">Um Änderungen in Pipeline-Stufen zu überwachen, benötigen Sie eine AWS </w:t>
+      </w:r>
+      <w:proofErr w:type="spellStart"/>
+      <w:r>
+        <w:rPr>
+          <w:lang w:eastAsia="en-US"/>
+        </w:rPr>
+        <w:t>EventBridge</w:t>
+      </w:r>
+      <w:proofErr w:type="spellEnd"/>
+      <w:r>
+        <w:rPr>
+          <w:lang w:eastAsia="en-US"/>
+        </w:rPr>
+        <w:t>-Ressource vom Typ AWS::Events::Rule.</w:t>
+      </w:r>
+      <w:r>
+        <w:rPr>
+          <w:lang w:eastAsia="en-US"/>
+        </w:rPr>
+        <w:br/>
+      </w:r>
+      <w:hyperlink r:id="rId13" w:history="1">
+        <w:r>
+          <w:rPr>
+            <w:rStyle w:val="Hyperlink"/>
+            <w:lang w:eastAsia="en-US"/>
+          </w:rPr>
+          <w:t>https://docs.aws.amazon.com/de_de/AWSCloudFormation/latest/UserGuide/aws-resource-events-rule.html</w:t>
+        </w:r>
+      </w:hyperlink>
+    </w:p>
+    <w:p>
+      <w:pPr>
+        <w:rPr>
+          <w:lang w:eastAsia="en-US"/>
+        </w:rPr>
+      </w:pPr>
     </w:p>
     <w:p>
       <w:pPr>
         <w:pStyle w:val="berschrift1"/>
       </w:pPr>
-      <w:bookmarkStart w:id="2" w:name="_Toc154850149"/>
-      <w:r>
-        <w:lastRenderedPageBreak/>
-        <w:t>Umsetzung</w:t>
-      </w:r>
-      <w:bookmarkEnd w:id="2"/>
-    </w:p>
-    <w:p>
-      <w:pPr>
-        <w:rPr>
-          <w:highlight w:val="yellow"/>
-        </w:rPr>
-      </w:pPr>
-      <w:r>
-        <w:rPr>
-          <w:highlight w:val="yellow"/>
-        </w:rPr>
-        <w:t>Vorgehensweise für Umsetzung</w:t>
-      </w:r>
-    </w:p>
-    <w:p>
-      <w:r>
-        <w:rPr>
-          <w:highlight w:val="yellow"/>
-        </w:rPr>
-        <w:t xml:space="preserve">Beschreibung der Implementation inklusive </w:t>
-      </w:r>
-      <w:proofErr w:type="spellStart"/>
-      <w:r>
-        <w:rPr>
-          <w:highlight w:val="yellow"/>
-        </w:rPr>
-        <w:t>Configs</w:t>
-      </w:r>
-      <w:proofErr w:type="spellEnd"/>
-    </w:p>
-    <w:p/>
-    <w:p/>
-    <w:p/>
-    <w:p/>
-    <w:p>
-      <w:pPr>
-        <w:spacing w:after="160" w:line="259" w:lineRule="auto"/>
-        <w:rPr>
-          <w:highlight w:val="yellow"/>
-        </w:rPr>
-      </w:pPr>
-      <w:r>
-        <w:rPr>
-          <w:highlight w:val="yellow"/>
-        </w:rPr>
-        <w:br w:type="page"/>
-      </w:r>
-    </w:p>
-    <w:p>
-      <w:pPr>
-        <w:pStyle w:val="berschrift1"/>
-      </w:pPr>
-      <w:bookmarkStart w:id="3" w:name="_Toc154850150"/>
       <w:r>
         <w:rPr>
           <w:rFonts w:eastAsia="Times New Roman"/>
         </w:rPr>
-        <w:lastRenderedPageBreak/>
         <w:t>Erkenntnisse</w:t>
       </w:r>
       <w:bookmarkEnd w:id="3"/>
@@ -1375,7 +3459,7 @@
       </w:r>
     </w:p>
     <w:sectPr>
-      <w:headerReference w:type="default" r:id="rId9"/>
+      <w:headerReference w:type="default" r:id="rId14"/>
       <w:pgSz w:w="11906" w:h="16838"/>
       <w:pgMar w:top="1417" w:right="1417" w:bottom="1134" w:left="1417" w:header="708" w:footer="708" w:gutter="0"/>
       <w:cols w:space="708"/>
@@ -1492,6 +3576,588 @@
     </w:r>
   </w:p>
 </w:hdr>
+</file>
+
+<file path=word/numbering.xml><?xml version="1.0" encoding="utf-8"?>
+<w:numbering xmlns:wpc="http://schemas.microsoft.com/office/word/2010/wordprocessingCanvas" xmlns:cx="http://schemas.microsoft.com/office/drawing/2014/chartex" xmlns:cx1="http://schemas.microsoft.com/office/drawing/2015/9/8/chartex" xmlns:cx2="http://schemas.microsoft.com/office/drawing/2015/10/21/chartex" xmlns:cx3="http://schemas.microsoft.com/office/drawing/2016/5/9/chartex" xmlns:cx4="http://schemas.microsoft.com/office/drawing/2016/5/10/chartex" xmlns:cx5="http://schemas.microsoft.com/office/drawing/2016/5/11/chartex" xmlns:cx6="http://schemas.microsoft.com/office/drawing/2016/5/12/chartex" xmlns:cx7="http://schemas.microsoft.com/office/drawing/2016/5/13/chartex" xmlns:cx8="http://schemas.microsoft.com/office/drawing/2016/5/14/chartex" xmlns:mc="http://schemas.openxmlformats.org/markup-compatibility/2006" xmlns:aink="http://schemas.microsoft.com/office/drawing/2016/ink" xmlns:am3d="http://schemas.microsoft.com/office/drawing/2017/model3d" xmlns:o="urn:schemas-microsoft-com:office:office" xmlns:oel="http://schemas.microsoft.com/office/2019/extlst" xmlns:r="http://schemas.openxmlformats.org/officeDocument/2006/relationships" xmlns:m="http://schemas.openxmlformats.org/officeDocument/2006/math" xmlns:v="urn:schemas-microsoft-com:vml" xmlns:wp14="http://schemas.microsoft.com/office/word/2010/wordprocessingDrawing" xmlns:wp="http://schemas.openxmlformats.org/drawingml/2006/wordprocessingDrawing" xmlns:w10="urn:schemas-microsoft-com:office:word" xmlns:w="http://schemas.openxmlformats.org/wordprocessingml/2006/main" xmlns:w14="http://schemas.microsoft.com/office/word/2010/wordml" xmlns:w15="http://schemas.microsoft.com/office/word/2012/wordml" xmlns:w16cex="http://schemas.microsoft.com/office/word/2018/wordml/cex" xmlns:w16cid="http://schemas.microsoft.com/office/word/2016/wordml/cid" xmlns:w16="http://schemas.microsoft.com/office/word/2018/wordml" xmlns:w16sdtdh="http://schemas.microsoft.com/office/word/2020/wordml/sdtdatahash" xmlns:w16se="http://schemas.microsoft.com/office/word/2015/wordml/symex" xmlns:wpg="http://schemas.microsoft.com/office/word/2010/wordprocessingGroup" xmlns:wpi="http://schemas.microsoft.com/office/word/2010/wordprocessingInk" xmlns:wne="http://schemas.microsoft.com/office/word/2006/wordml" xmlns:wps="http://schemas.microsoft.com/office/word/2010/wordprocessingShape" mc:Ignorable="w14 w15 w16se w16cid w16 w16cex w16sdtdh wp14">
+  <w:abstractNum w:abstractNumId="0" w15:restartNumberingAfterBreak="0">
+    <w:nsid w:val="04933336"/>
+    <w:multiLevelType w:val="hybridMultilevel"/>
+    <w:tmpl w:val="1D3E2620"/>
+    <w:lvl w:ilvl="0" w:tplc="B06EE418">
+      <w:numFmt w:val="bullet"/>
+      <w:lvlText w:val=""/>
+      <w:lvlJc w:val="left"/>
+      <w:pPr>
+        <w:ind w:left="720" w:hanging="360"/>
+      </w:pPr>
+      <w:rPr>
+        <w:rFonts w:ascii="Wingdings" w:eastAsia="Times New Roman" w:hAnsi="Wingdings" w:cs="Times New Roman" w:hint="default"/>
+      </w:rPr>
+    </w:lvl>
+    <w:lvl w:ilvl="1" w:tplc="08070003" w:tentative="1">
+      <w:start w:val="1"/>
+      <w:numFmt w:val="bullet"/>
+      <w:lvlText w:val="o"/>
+      <w:lvlJc w:val="left"/>
+      <w:pPr>
+        <w:ind w:left="1440" w:hanging="360"/>
+      </w:pPr>
+      <w:rPr>
+        <w:rFonts w:ascii="Courier New" w:hAnsi="Courier New" w:cs="Courier New" w:hint="default"/>
+      </w:rPr>
+    </w:lvl>
+    <w:lvl w:ilvl="2" w:tplc="08070005" w:tentative="1">
+      <w:start w:val="1"/>
+      <w:numFmt w:val="bullet"/>
+      <w:lvlText w:val=""/>
+      <w:lvlJc w:val="left"/>
+      <w:pPr>
+        <w:ind w:left="2160" w:hanging="360"/>
+      </w:pPr>
+      <w:rPr>
+        <w:rFonts w:ascii="Wingdings" w:hAnsi="Wingdings" w:hint="default"/>
+      </w:rPr>
+    </w:lvl>
+    <w:lvl w:ilvl="3" w:tplc="08070001" w:tentative="1">
+      <w:start w:val="1"/>
+      <w:numFmt w:val="bullet"/>
+      <w:lvlText w:val=""/>
+      <w:lvlJc w:val="left"/>
+      <w:pPr>
+        <w:ind w:left="2880" w:hanging="360"/>
+      </w:pPr>
+      <w:rPr>
+        <w:rFonts w:ascii="Symbol" w:hAnsi="Symbol" w:hint="default"/>
+      </w:rPr>
+    </w:lvl>
+    <w:lvl w:ilvl="4" w:tplc="08070003" w:tentative="1">
+      <w:start w:val="1"/>
+      <w:numFmt w:val="bullet"/>
+      <w:lvlText w:val="o"/>
+      <w:lvlJc w:val="left"/>
+      <w:pPr>
+        <w:ind w:left="3600" w:hanging="360"/>
+      </w:pPr>
+      <w:rPr>
+        <w:rFonts w:ascii="Courier New" w:hAnsi="Courier New" w:cs="Courier New" w:hint="default"/>
+      </w:rPr>
+    </w:lvl>
+    <w:lvl w:ilvl="5" w:tplc="08070005" w:tentative="1">
+      <w:start w:val="1"/>
+      <w:numFmt w:val="bullet"/>
+      <w:lvlText w:val=""/>
+      <w:lvlJc w:val="left"/>
+      <w:pPr>
+        <w:ind w:left="4320" w:hanging="360"/>
+      </w:pPr>
+      <w:rPr>
+        <w:rFonts w:ascii="Wingdings" w:hAnsi="Wingdings" w:hint="default"/>
+      </w:rPr>
+    </w:lvl>
+    <w:lvl w:ilvl="6" w:tplc="08070001" w:tentative="1">
+      <w:start w:val="1"/>
+      <w:numFmt w:val="bullet"/>
+      <w:lvlText w:val=""/>
+      <w:lvlJc w:val="left"/>
+      <w:pPr>
+        <w:ind w:left="5040" w:hanging="360"/>
+      </w:pPr>
+      <w:rPr>
+        <w:rFonts w:ascii="Symbol" w:hAnsi="Symbol" w:hint="default"/>
+      </w:rPr>
+    </w:lvl>
+    <w:lvl w:ilvl="7" w:tplc="08070003" w:tentative="1">
+      <w:start w:val="1"/>
+      <w:numFmt w:val="bullet"/>
+      <w:lvlText w:val="o"/>
+      <w:lvlJc w:val="left"/>
+      <w:pPr>
+        <w:ind w:left="5760" w:hanging="360"/>
+      </w:pPr>
+      <w:rPr>
+        <w:rFonts w:ascii="Courier New" w:hAnsi="Courier New" w:cs="Courier New" w:hint="default"/>
+      </w:rPr>
+    </w:lvl>
+    <w:lvl w:ilvl="8" w:tplc="08070005" w:tentative="1">
+      <w:start w:val="1"/>
+      <w:numFmt w:val="bullet"/>
+      <w:lvlText w:val=""/>
+      <w:lvlJc w:val="left"/>
+      <w:pPr>
+        <w:ind w:left="6480" w:hanging="360"/>
+      </w:pPr>
+      <w:rPr>
+        <w:rFonts w:ascii="Wingdings" w:hAnsi="Wingdings" w:hint="default"/>
+      </w:rPr>
+    </w:lvl>
+  </w:abstractNum>
+  <w:abstractNum w:abstractNumId="1" w15:restartNumberingAfterBreak="0">
+    <w:nsid w:val="2D043C0A"/>
+    <w:multiLevelType w:val="hybridMultilevel"/>
+    <w:tmpl w:val="4092AC50"/>
+    <w:lvl w:ilvl="0" w:tplc="08070001">
+      <w:start w:val="1"/>
+      <w:numFmt w:val="bullet"/>
+      <w:lvlText w:val=""/>
+      <w:lvlJc w:val="left"/>
+      <w:pPr>
+        <w:ind w:left="720" w:hanging="360"/>
+      </w:pPr>
+      <w:rPr>
+        <w:rFonts w:ascii="Symbol" w:hAnsi="Symbol" w:hint="default"/>
+      </w:rPr>
+    </w:lvl>
+    <w:lvl w:ilvl="1" w:tplc="08070003" w:tentative="1">
+      <w:start w:val="1"/>
+      <w:numFmt w:val="bullet"/>
+      <w:lvlText w:val="o"/>
+      <w:lvlJc w:val="left"/>
+      <w:pPr>
+        <w:ind w:left="1440" w:hanging="360"/>
+      </w:pPr>
+      <w:rPr>
+        <w:rFonts w:ascii="Courier New" w:hAnsi="Courier New" w:cs="Courier New" w:hint="default"/>
+      </w:rPr>
+    </w:lvl>
+    <w:lvl w:ilvl="2" w:tplc="08070005" w:tentative="1">
+      <w:start w:val="1"/>
+      <w:numFmt w:val="bullet"/>
+      <w:lvlText w:val=""/>
+      <w:lvlJc w:val="left"/>
+      <w:pPr>
+        <w:ind w:left="2160" w:hanging="360"/>
+      </w:pPr>
+      <w:rPr>
+        <w:rFonts w:ascii="Wingdings" w:hAnsi="Wingdings" w:hint="default"/>
+      </w:rPr>
+    </w:lvl>
+    <w:lvl w:ilvl="3" w:tplc="08070001" w:tentative="1">
+      <w:start w:val="1"/>
+      <w:numFmt w:val="bullet"/>
+      <w:lvlText w:val=""/>
+      <w:lvlJc w:val="left"/>
+      <w:pPr>
+        <w:ind w:left="2880" w:hanging="360"/>
+      </w:pPr>
+      <w:rPr>
+        <w:rFonts w:ascii="Symbol" w:hAnsi="Symbol" w:hint="default"/>
+      </w:rPr>
+    </w:lvl>
+    <w:lvl w:ilvl="4" w:tplc="08070003" w:tentative="1">
+      <w:start w:val="1"/>
+      <w:numFmt w:val="bullet"/>
+      <w:lvlText w:val="o"/>
+      <w:lvlJc w:val="left"/>
+      <w:pPr>
+        <w:ind w:left="3600" w:hanging="360"/>
+      </w:pPr>
+      <w:rPr>
+        <w:rFonts w:ascii="Courier New" w:hAnsi="Courier New" w:cs="Courier New" w:hint="default"/>
+      </w:rPr>
+    </w:lvl>
+    <w:lvl w:ilvl="5" w:tplc="08070005" w:tentative="1">
+      <w:start w:val="1"/>
+      <w:numFmt w:val="bullet"/>
+      <w:lvlText w:val=""/>
+      <w:lvlJc w:val="left"/>
+      <w:pPr>
+        <w:ind w:left="4320" w:hanging="360"/>
+      </w:pPr>
+      <w:rPr>
+        <w:rFonts w:ascii="Wingdings" w:hAnsi="Wingdings" w:hint="default"/>
+      </w:rPr>
+    </w:lvl>
+    <w:lvl w:ilvl="6" w:tplc="08070001" w:tentative="1">
+      <w:start w:val="1"/>
+      <w:numFmt w:val="bullet"/>
+      <w:lvlText w:val=""/>
+      <w:lvlJc w:val="left"/>
+      <w:pPr>
+        <w:ind w:left="5040" w:hanging="360"/>
+      </w:pPr>
+      <w:rPr>
+        <w:rFonts w:ascii="Symbol" w:hAnsi="Symbol" w:hint="default"/>
+      </w:rPr>
+    </w:lvl>
+    <w:lvl w:ilvl="7" w:tplc="08070003" w:tentative="1">
+      <w:start w:val="1"/>
+      <w:numFmt w:val="bullet"/>
+      <w:lvlText w:val="o"/>
+      <w:lvlJc w:val="left"/>
+      <w:pPr>
+        <w:ind w:left="5760" w:hanging="360"/>
+      </w:pPr>
+      <w:rPr>
+        <w:rFonts w:ascii="Courier New" w:hAnsi="Courier New" w:cs="Courier New" w:hint="default"/>
+      </w:rPr>
+    </w:lvl>
+    <w:lvl w:ilvl="8" w:tplc="08070005" w:tentative="1">
+      <w:start w:val="1"/>
+      <w:numFmt w:val="bullet"/>
+      <w:lvlText w:val=""/>
+      <w:lvlJc w:val="left"/>
+      <w:pPr>
+        <w:ind w:left="6480" w:hanging="360"/>
+      </w:pPr>
+      <w:rPr>
+        <w:rFonts w:ascii="Wingdings" w:hAnsi="Wingdings" w:hint="default"/>
+      </w:rPr>
+    </w:lvl>
+  </w:abstractNum>
+  <w:abstractNum w:abstractNumId="2" w15:restartNumberingAfterBreak="0">
+    <w:nsid w:val="517B288E"/>
+    <w:multiLevelType w:val="hybridMultilevel"/>
+    <w:tmpl w:val="5C78FDD8"/>
+    <w:lvl w:ilvl="0" w:tplc="83446468">
+      <w:numFmt w:val="bullet"/>
+      <w:lvlText w:val="-"/>
+      <w:lvlJc w:val="left"/>
+      <w:pPr>
+        <w:ind w:left="720" w:hanging="360"/>
+      </w:pPr>
+      <w:rPr>
+        <w:rFonts w:ascii="Times New Roman" w:eastAsia="Times New Roman" w:hAnsi="Times New Roman" w:cs="Times New Roman" w:hint="default"/>
+      </w:rPr>
+    </w:lvl>
+    <w:lvl w:ilvl="1" w:tplc="08070003" w:tentative="1">
+      <w:start w:val="1"/>
+      <w:numFmt w:val="bullet"/>
+      <w:lvlText w:val="o"/>
+      <w:lvlJc w:val="left"/>
+      <w:pPr>
+        <w:ind w:left="1440" w:hanging="360"/>
+      </w:pPr>
+      <w:rPr>
+        <w:rFonts w:ascii="Courier New" w:hAnsi="Courier New" w:cs="Courier New" w:hint="default"/>
+      </w:rPr>
+    </w:lvl>
+    <w:lvl w:ilvl="2" w:tplc="08070005" w:tentative="1">
+      <w:start w:val="1"/>
+      <w:numFmt w:val="bullet"/>
+      <w:lvlText w:val=""/>
+      <w:lvlJc w:val="left"/>
+      <w:pPr>
+        <w:ind w:left="2160" w:hanging="360"/>
+      </w:pPr>
+      <w:rPr>
+        <w:rFonts w:ascii="Wingdings" w:hAnsi="Wingdings" w:hint="default"/>
+      </w:rPr>
+    </w:lvl>
+    <w:lvl w:ilvl="3" w:tplc="08070001" w:tentative="1">
+      <w:start w:val="1"/>
+      <w:numFmt w:val="bullet"/>
+      <w:lvlText w:val=""/>
+      <w:lvlJc w:val="left"/>
+      <w:pPr>
+        <w:ind w:left="2880" w:hanging="360"/>
+      </w:pPr>
+      <w:rPr>
+        <w:rFonts w:ascii="Symbol" w:hAnsi="Symbol" w:hint="default"/>
+      </w:rPr>
+    </w:lvl>
+    <w:lvl w:ilvl="4" w:tplc="08070003" w:tentative="1">
+      <w:start w:val="1"/>
+      <w:numFmt w:val="bullet"/>
+      <w:lvlText w:val="o"/>
+      <w:lvlJc w:val="left"/>
+      <w:pPr>
+        <w:ind w:left="3600" w:hanging="360"/>
+      </w:pPr>
+      <w:rPr>
+        <w:rFonts w:ascii="Courier New" w:hAnsi="Courier New" w:cs="Courier New" w:hint="default"/>
+      </w:rPr>
+    </w:lvl>
+    <w:lvl w:ilvl="5" w:tplc="08070005" w:tentative="1">
+      <w:start w:val="1"/>
+      <w:numFmt w:val="bullet"/>
+      <w:lvlText w:val=""/>
+      <w:lvlJc w:val="left"/>
+      <w:pPr>
+        <w:ind w:left="4320" w:hanging="360"/>
+      </w:pPr>
+      <w:rPr>
+        <w:rFonts w:ascii="Wingdings" w:hAnsi="Wingdings" w:hint="default"/>
+      </w:rPr>
+    </w:lvl>
+    <w:lvl w:ilvl="6" w:tplc="08070001" w:tentative="1">
+      <w:start w:val="1"/>
+      <w:numFmt w:val="bullet"/>
+      <w:lvlText w:val=""/>
+      <w:lvlJc w:val="left"/>
+      <w:pPr>
+        <w:ind w:left="5040" w:hanging="360"/>
+      </w:pPr>
+      <w:rPr>
+        <w:rFonts w:ascii="Symbol" w:hAnsi="Symbol" w:hint="default"/>
+      </w:rPr>
+    </w:lvl>
+    <w:lvl w:ilvl="7" w:tplc="08070003" w:tentative="1">
+      <w:start w:val="1"/>
+      <w:numFmt w:val="bullet"/>
+      <w:lvlText w:val="o"/>
+      <w:lvlJc w:val="left"/>
+      <w:pPr>
+        <w:ind w:left="5760" w:hanging="360"/>
+      </w:pPr>
+      <w:rPr>
+        <w:rFonts w:ascii="Courier New" w:hAnsi="Courier New" w:cs="Courier New" w:hint="default"/>
+      </w:rPr>
+    </w:lvl>
+    <w:lvl w:ilvl="8" w:tplc="08070005" w:tentative="1">
+      <w:start w:val="1"/>
+      <w:numFmt w:val="bullet"/>
+      <w:lvlText w:val=""/>
+      <w:lvlJc w:val="left"/>
+      <w:pPr>
+        <w:ind w:left="6480" w:hanging="360"/>
+      </w:pPr>
+      <w:rPr>
+        <w:rFonts w:ascii="Wingdings" w:hAnsi="Wingdings" w:hint="default"/>
+      </w:rPr>
+    </w:lvl>
+  </w:abstractNum>
+  <w:abstractNum w:abstractNumId="3" w15:restartNumberingAfterBreak="0">
+    <w:nsid w:val="619E4132"/>
+    <w:multiLevelType w:val="multilevel"/>
+    <w:tmpl w:val="D87EE2FE"/>
+    <w:lvl w:ilvl="0">
+      <w:start w:val="1"/>
+      <w:numFmt w:val="decimal"/>
+      <w:lvlText w:val="%1."/>
+      <w:lvlJc w:val="left"/>
+      <w:pPr>
+        <w:tabs>
+          <w:tab w:val="num" w:pos="720"/>
+        </w:tabs>
+        <w:ind w:left="720" w:hanging="360"/>
+      </w:pPr>
+    </w:lvl>
+    <w:lvl w:ilvl="1" w:tentative="1">
+      <w:start w:val="1"/>
+      <w:numFmt w:val="decimal"/>
+      <w:lvlText w:val="%2."/>
+      <w:lvlJc w:val="left"/>
+      <w:pPr>
+        <w:tabs>
+          <w:tab w:val="num" w:pos="1440"/>
+        </w:tabs>
+        <w:ind w:left="1440" w:hanging="360"/>
+      </w:pPr>
+    </w:lvl>
+    <w:lvl w:ilvl="2" w:tentative="1">
+      <w:start w:val="1"/>
+      <w:numFmt w:val="decimal"/>
+      <w:lvlText w:val="%3."/>
+      <w:lvlJc w:val="left"/>
+      <w:pPr>
+        <w:tabs>
+          <w:tab w:val="num" w:pos="2160"/>
+        </w:tabs>
+        <w:ind w:left="2160" w:hanging="360"/>
+      </w:pPr>
+    </w:lvl>
+    <w:lvl w:ilvl="3" w:tentative="1">
+      <w:start w:val="1"/>
+      <w:numFmt w:val="decimal"/>
+      <w:lvlText w:val="%4."/>
+      <w:lvlJc w:val="left"/>
+      <w:pPr>
+        <w:tabs>
+          <w:tab w:val="num" w:pos="2880"/>
+        </w:tabs>
+        <w:ind w:left="2880" w:hanging="360"/>
+      </w:pPr>
+    </w:lvl>
+    <w:lvl w:ilvl="4" w:tentative="1">
+      <w:start w:val="1"/>
+      <w:numFmt w:val="decimal"/>
+      <w:lvlText w:val="%5."/>
+      <w:lvlJc w:val="left"/>
+      <w:pPr>
+        <w:tabs>
+          <w:tab w:val="num" w:pos="3600"/>
+        </w:tabs>
+        <w:ind w:left="3600" w:hanging="360"/>
+      </w:pPr>
+    </w:lvl>
+    <w:lvl w:ilvl="5" w:tentative="1">
+      <w:start w:val="1"/>
+      <w:numFmt w:val="decimal"/>
+      <w:lvlText w:val="%6."/>
+      <w:lvlJc w:val="left"/>
+      <w:pPr>
+        <w:tabs>
+          <w:tab w:val="num" w:pos="4320"/>
+        </w:tabs>
+        <w:ind w:left="4320" w:hanging="360"/>
+      </w:pPr>
+    </w:lvl>
+    <w:lvl w:ilvl="6" w:tentative="1">
+      <w:start w:val="1"/>
+      <w:numFmt w:val="decimal"/>
+      <w:lvlText w:val="%7."/>
+      <w:lvlJc w:val="left"/>
+      <w:pPr>
+        <w:tabs>
+          <w:tab w:val="num" w:pos="5040"/>
+        </w:tabs>
+        <w:ind w:left="5040" w:hanging="360"/>
+      </w:pPr>
+    </w:lvl>
+    <w:lvl w:ilvl="7" w:tentative="1">
+      <w:start w:val="1"/>
+      <w:numFmt w:val="decimal"/>
+      <w:lvlText w:val="%8."/>
+      <w:lvlJc w:val="left"/>
+      <w:pPr>
+        <w:tabs>
+          <w:tab w:val="num" w:pos="5760"/>
+        </w:tabs>
+        <w:ind w:left="5760" w:hanging="360"/>
+      </w:pPr>
+    </w:lvl>
+    <w:lvl w:ilvl="8" w:tentative="1">
+      <w:start w:val="1"/>
+      <w:numFmt w:val="decimal"/>
+      <w:lvlText w:val="%9."/>
+      <w:lvlJc w:val="left"/>
+      <w:pPr>
+        <w:tabs>
+          <w:tab w:val="num" w:pos="6480"/>
+        </w:tabs>
+        <w:ind w:left="6480" w:hanging="360"/>
+      </w:pPr>
+    </w:lvl>
+  </w:abstractNum>
+  <w:abstractNum w:abstractNumId="4" w15:restartNumberingAfterBreak="0">
+    <w:nsid w:val="7663734C"/>
+    <w:multiLevelType w:val="hybridMultilevel"/>
+    <w:tmpl w:val="9768E7B4"/>
+    <w:lvl w:ilvl="0" w:tplc="7CB49AD0">
+      <w:numFmt w:val="bullet"/>
+      <w:lvlText w:val=""/>
+      <w:lvlJc w:val="left"/>
+      <w:pPr>
+        <w:ind w:left="720" w:hanging="360"/>
+      </w:pPr>
+      <w:rPr>
+        <w:rFonts w:ascii="Wingdings" w:eastAsia="Times New Roman" w:hAnsi="Wingdings" w:cs="Times New Roman" w:hint="default"/>
+      </w:rPr>
+    </w:lvl>
+    <w:lvl w:ilvl="1" w:tplc="08070003" w:tentative="1">
+      <w:start w:val="1"/>
+      <w:numFmt w:val="bullet"/>
+      <w:lvlText w:val="o"/>
+      <w:lvlJc w:val="left"/>
+      <w:pPr>
+        <w:ind w:left="1440" w:hanging="360"/>
+      </w:pPr>
+      <w:rPr>
+        <w:rFonts w:ascii="Courier New" w:hAnsi="Courier New" w:cs="Courier New" w:hint="default"/>
+      </w:rPr>
+    </w:lvl>
+    <w:lvl w:ilvl="2" w:tplc="08070005" w:tentative="1">
+      <w:start w:val="1"/>
+      <w:numFmt w:val="bullet"/>
+      <w:lvlText w:val=""/>
+      <w:lvlJc w:val="left"/>
+      <w:pPr>
+        <w:ind w:left="2160" w:hanging="360"/>
+      </w:pPr>
+      <w:rPr>
+        <w:rFonts w:ascii="Wingdings" w:hAnsi="Wingdings" w:hint="default"/>
+      </w:rPr>
+    </w:lvl>
+    <w:lvl w:ilvl="3" w:tplc="08070001" w:tentative="1">
+      <w:start w:val="1"/>
+      <w:numFmt w:val="bullet"/>
+      <w:lvlText w:val=""/>
+      <w:lvlJc w:val="left"/>
+      <w:pPr>
+        <w:ind w:left="2880" w:hanging="360"/>
+      </w:pPr>
+      <w:rPr>
+        <w:rFonts w:ascii="Symbol" w:hAnsi="Symbol" w:hint="default"/>
+      </w:rPr>
+    </w:lvl>
+    <w:lvl w:ilvl="4" w:tplc="08070003" w:tentative="1">
+      <w:start w:val="1"/>
+      <w:numFmt w:val="bullet"/>
+      <w:lvlText w:val="o"/>
+      <w:lvlJc w:val="left"/>
+      <w:pPr>
+        <w:ind w:left="3600" w:hanging="360"/>
+      </w:pPr>
+      <w:rPr>
+        <w:rFonts w:ascii="Courier New" w:hAnsi="Courier New" w:cs="Courier New" w:hint="default"/>
+      </w:rPr>
+    </w:lvl>
+    <w:lvl w:ilvl="5" w:tplc="08070005" w:tentative="1">
+      <w:start w:val="1"/>
+      <w:numFmt w:val="bullet"/>
+      <w:lvlText w:val=""/>
+      <w:lvlJc w:val="left"/>
+      <w:pPr>
+        <w:ind w:left="4320" w:hanging="360"/>
+      </w:pPr>
+      <w:rPr>
+        <w:rFonts w:ascii="Wingdings" w:hAnsi="Wingdings" w:hint="default"/>
+      </w:rPr>
+    </w:lvl>
+    <w:lvl w:ilvl="6" w:tplc="08070001" w:tentative="1">
+      <w:start w:val="1"/>
+      <w:numFmt w:val="bullet"/>
+      <w:lvlText w:val=""/>
+      <w:lvlJc w:val="left"/>
+      <w:pPr>
+        <w:ind w:left="5040" w:hanging="360"/>
+      </w:pPr>
+      <w:rPr>
+        <w:rFonts w:ascii="Symbol" w:hAnsi="Symbol" w:hint="default"/>
+      </w:rPr>
+    </w:lvl>
+    <w:lvl w:ilvl="7" w:tplc="08070003" w:tentative="1">
+      <w:start w:val="1"/>
+      <w:numFmt w:val="bullet"/>
+      <w:lvlText w:val="o"/>
+      <w:lvlJc w:val="left"/>
+      <w:pPr>
+        <w:ind w:left="5760" w:hanging="360"/>
+      </w:pPr>
+      <w:rPr>
+        <w:rFonts w:ascii="Courier New" w:hAnsi="Courier New" w:cs="Courier New" w:hint="default"/>
+      </w:rPr>
+    </w:lvl>
+    <w:lvl w:ilvl="8" w:tplc="08070005" w:tentative="1">
+      <w:start w:val="1"/>
+      <w:numFmt w:val="bullet"/>
+      <w:lvlText w:val=""/>
+      <w:lvlJc w:val="left"/>
+      <w:pPr>
+        <w:ind w:left="6480" w:hanging="360"/>
+      </w:pPr>
+      <w:rPr>
+        <w:rFonts w:ascii="Wingdings" w:hAnsi="Wingdings" w:hint="default"/>
+      </w:rPr>
+    </w:lvl>
+  </w:abstractNum>
+  <w:num w:numId="1" w16cid:durableId="1709911272">
+    <w:abstractNumId w:val="3"/>
+  </w:num>
+  <w:num w:numId="2" w16cid:durableId="2128309923">
+    <w:abstractNumId w:val="2"/>
+  </w:num>
+  <w:num w:numId="3" w16cid:durableId="1085110370">
+    <w:abstractNumId w:val="1"/>
+  </w:num>
+  <w:num w:numId="4" w16cid:durableId="2109693756">
+    <w:abstractNumId w:val="0"/>
+  </w:num>
+  <w:num w:numId="5" w16cid:durableId="36201546">
+    <w:abstractNumId w:val="4"/>
+  </w:num>
+</w:numbering>
 </file>
 
 <file path=word/styles.xml><?xml version="1.0" encoding="utf-8"?>
@@ -1938,7 +4604,6 @@
     <w:next w:val="Standard"/>
     <w:link w:val="berschrift2Zchn"/>
     <w:uiPriority w:val="9"/>
-    <w:semiHidden/>
     <w:unhideWhenUsed/>
     <w:qFormat/>
     <w:rsid w:val="00A0094F"/>
@@ -1964,7 +4629,6 @@
     <w:next w:val="Standard"/>
     <w:link w:val="berschrift3Zchn"/>
     <w:uiPriority w:val="9"/>
-    <w:semiHidden/>
     <w:unhideWhenUsed/>
     <w:qFormat/>
     <w:rsid w:val="00A0094F"/>
@@ -1990,7 +4654,6 @@
     <w:next w:val="Standard"/>
     <w:link w:val="berschrift4Zchn"/>
     <w:uiPriority w:val="9"/>
-    <w:semiHidden/>
     <w:unhideWhenUsed/>
     <w:qFormat/>
     <w:rsid w:val="00A0094F"/>
@@ -2191,7 +4854,6 @@
     <w:basedOn w:val="Absatz-Standardschriftart"/>
     <w:link w:val="berschrift2"/>
     <w:uiPriority w:val="9"/>
-    <w:semiHidden/>
     <w:rsid w:val="00A0094F"/>
     <w:rPr>
       <w:rFonts w:asciiTheme="majorHAnsi" w:eastAsiaTheme="majorEastAsia" w:hAnsiTheme="majorHAnsi" w:cstheme="majorBidi"/>
@@ -2205,7 +4867,6 @@
     <w:basedOn w:val="Absatz-Standardschriftart"/>
     <w:link w:val="berschrift3"/>
     <w:uiPriority w:val="9"/>
-    <w:semiHidden/>
     <w:rsid w:val="00A0094F"/>
     <w:rPr>
       <w:rFonts w:eastAsiaTheme="majorEastAsia" w:cstheme="majorBidi"/>
@@ -2219,7 +4880,6 @@
     <w:basedOn w:val="Absatz-Standardschriftart"/>
     <w:link w:val="berschrift4"/>
     <w:uiPriority w:val="9"/>
-    <w:semiHidden/>
     <w:rsid w:val="00A0094F"/>
     <w:rPr>
       <w:rFonts w:eastAsiaTheme="majorEastAsia" w:cstheme="majorBidi"/>
@@ -2619,6 +5279,18 @@
       <w:szCs w:val="18"/>
     </w:rPr>
   </w:style>
+  <w:style w:type="character" w:styleId="NichtaufgelsteErwhnung">
+    <w:name w:val="Unresolved Mention"/>
+    <w:basedOn w:val="Absatz-Standardschriftart"/>
+    <w:uiPriority w:val="99"/>
+    <w:semiHidden/>
+    <w:unhideWhenUsed/>
+    <w:rsid w:val="00070E61"/>
+    <w:rPr>
+      <w:color w:val="605E5C"/>
+      <w:shd w:val="clear" w:color="auto" w:fill="E1DFDD"/>
+    </w:rPr>
+  </w:style>
 </w:styles>
 </file>
 

</xml_diff>

<commit_message>
Added lambda function to generate comments on GitHub
</commit_message>
<xml_diff>
--- a/AWS_CI_CaseStudy.docx
+++ b/AWS_CI_CaseStudy.docx
@@ -1148,10 +1148,10 @@
           <w:noProof/>
         </w:rPr>
         <w:drawing>
-          <wp:inline distT="0" distB="0" distL="0" distR="0" wp14:anchorId="0CD74BB4" wp14:editId="74F7C58A">
-            <wp:extent cx="5760720" cy="3609340"/>
-            <wp:effectExtent l="0" t="0" r="0" b="0"/>
-            <wp:docPr id="1256226450" name="Grafik 4" descr="Ein Bild, das Text, Diagramm, Screenshot, Plan enthält.&#10;&#10;Automatisch generierte Beschreibung"/>
+          <wp:inline distT="0" distB="0" distL="0" distR="0" wp14:anchorId="340C2E91" wp14:editId="241CF1BC">
+            <wp:extent cx="5760720" cy="1995170"/>
+            <wp:effectExtent l="0" t="0" r="0" b="5080"/>
+            <wp:docPr id="1836902118" name="Grafik 1" descr="Ein Bild, das Text, Screenshot, Diagramm, Schrift enthält.&#10;&#10;Automatisch generierte Beschreibung"/>
             <wp:cNvGraphicFramePr>
               <a:graphicFrameLocks xmlns:a="http://schemas.openxmlformats.org/drawingml/2006/main" noChangeAspect="1"/>
             </wp:cNvGraphicFramePr>
@@ -1159,13 +1159,13 @@
               <a:graphicData uri="http://schemas.openxmlformats.org/drawingml/2006/picture">
                 <pic:pic xmlns:pic="http://schemas.openxmlformats.org/drawingml/2006/picture">
                   <pic:nvPicPr>
-                    <pic:cNvPr id="1256226450" name="Grafik 4" descr="Ein Bild, das Text, Diagramm, Screenshot, Plan enthält.&#10;&#10;Automatisch generierte Beschreibung"/>
+                    <pic:cNvPr id="1836902118" name="Grafik 1" descr="Ein Bild, das Text, Screenshot, Diagramm, Schrift enthält.&#10;&#10;Automatisch generierte Beschreibung"/>
                     <pic:cNvPicPr>
                       <a:picLocks noChangeAspect="1" noChangeArrowheads="1"/>
                     </pic:cNvPicPr>
                   </pic:nvPicPr>
                   <pic:blipFill>
-                    <a:blip r:embed="rId9">
+                    <a:blip r:embed="rId9" cstate="print">
                       <a:extLst>
                         <a:ext uri="{28A0092B-C50C-407E-A947-70E740481C1C}">
                           <a14:useLocalDpi xmlns:a14="http://schemas.microsoft.com/office/drawing/2010/main" val="0"/>
@@ -1180,7 +1180,7 @@
                   <pic:spPr bwMode="auto">
                     <a:xfrm>
                       <a:off x="0" y="0"/>
-                      <a:ext cx="5760720" cy="3609340"/>
+                      <a:ext cx="5760720" cy="1995170"/>
                     </a:xfrm>
                     <a:prstGeom prst="rect">
                       <a:avLst/>
@@ -1207,27 +1207,14 @@
       <w:r>
         <w:t xml:space="preserve">Abbildung </w:t>
       </w:r>
-      <w:r>
-        <w:fldChar w:fldCharType="begin"/>
-      </w:r>
-      <w:r>
-        <w:instrText xml:space="preserve"> SEQ Abbildung \* ARABIC </w:instrText>
-      </w:r>
-      <w:r>
-        <w:fldChar w:fldCharType="separate"/>
-      </w:r>
-      <w:r>
-        <w:rPr>
-          <w:noProof/>
-        </w:rPr>
-        <w:t>1</w:t>
-      </w:r>
-      <w:r>
-        <w:rPr>
-          <w:noProof/>
-        </w:rPr>
-        <w:fldChar w:fldCharType="end"/>
-      </w:r>
+      <w:fldSimple w:instr=" SEQ Abbildung \* ARABIC ">
+        <w:r>
+          <w:rPr>
+            <w:noProof/>
+          </w:rPr>
+          <w:t>1</w:t>
+        </w:r>
+      </w:fldSimple>
       <w:r>
         <w:t xml:space="preserve"> Gesamte Architektur</w:t>
       </w:r>
@@ -1424,10 +1411,7 @@
     </w:p>
     <w:p>
       <w:r>
-        <w:t>Jeder Stack basiert auf einer Vorlage. Eine Vorlage ist eine JSON- oder YAML-Datei, die Konfigurationsinformationen über die AWS-Ressourcen enthält</w:t>
-      </w:r>
-      <w:r>
-        <w:t>.</w:t>
+        <w:t>Jeder Stack basiert auf einer Vorlage. Eine Vorlage ist eine JSON- oder YAML-Datei, die Konfigurationsinformationen über die AWS-Ressourcen enthält.</w:t>
       </w:r>
     </w:p>
     <w:p/>
@@ -1440,1934 +1424,52 @@
       </w:r>
     </w:p>
     <w:p>
-      <w:r>
-        <w:t xml:space="preserve">Von Hand erstellt </w:t>
-      </w:r>
-    </w:p>
-    <w:p>
-      <w:r>
-        <w:t xml:space="preserve">Name: </w:t>
-      </w:r>
-      <w:hyperlink r:id="rId10" w:history="1">
-        <w:proofErr w:type="spellStart"/>
-        <w:r>
-          <w:rPr>
-            <w:rStyle w:val="Hyperlink"/>
-            <w:rFonts w:eastAsiaTheme="majorEastAsia"/>
-          </w:rPr>
-          <w:t>codebuild-artifacts-pcls</w:t>
-        </w:r>
-        <w:proofErr w:type="spellEnd"/>
-      </w:hyperlink>
-      <w:r>
-        <w:t xml:space="preserve"> (Für Artefakte von </w:t>
+      <w:pPr>
+        <w:pStyle w:val="berschrift3"/>
+      </w:pPr>
+      <w:r>
+        <w:t xml:space="preserve">AWS </w:t>
       </w:r>
       <w:proofErr w:type="spellStart"/>
       <w:r>
         <w:t>CodeBuild</w:t>
       </w:r>
+      <w:bookmarkStart w:id="3" w:name="_Toc154850150"/>
       <w:proofErr w:type="spellEnd"/>
-      <w:r>
-        <w:t>)</w:t>
-      </w:r>
-      <w:r>
-        <w:br/>
-        <w:t xml:space="preserve">Name: </w:t>
-      </w:r>
-      <w:hyperlink r:id="rId11" w:history="1">
-        <w:r>
-          <w:rPr>
-            <w:rStyle w:val="Hyperlink"/>
-            <w:rFonts w:eastAsiaTheme="majorEastAsia"/>
-          </w:rPr>
-          <w:t>angular-</w:t>
-        </w:r>
-        <w:proofErr w:type="spellStart"/>
-        <w:r>
-          <w:rPr>
-            <w:rStyle w:val="Hyperlink"/>
-            <w:rFonts w:eastAsiaTheme="majorEastAsia"/>
-          </w:rPr>
-          <w:t>deployment</w:t>
-        </w:r>
-        <w:proofErr w:type="spellEnd"/>
-      </w:hyperlink>
-      <w:r>
-        <w:t xml:space="preserve"> (Als Pipeline Source?)</w:t>
-      </w:r>
     </w:p>
     <w:p>
       <w:pPr>
         <w:pStyle w:val="berschrift3"/>
       </w:pPr>
       <w:r>
+        <w:t>AWS Lambda</w:t>
+      </w:r>
+    </w:p>
+    <w:p>
+      <w:pPr>
+        <w:pStyle w:val="berschrift3"/>
+      </w:pPr>
+      <w:r>
         <w:t xml:space="preserve">AWS </w:t>
       </w:r>
       <w:proofErr w:type="spellStart"/>
       <w:r>
-        <w:t>CodeBuild</w:t>
+        <w:t>CodePipeline</w:t>
       </w:r>
       <w:proofErr w:type="spellEnd"/>
     </w:p>
     <w:p>
       <w:pPr>
-        <w:rPr>
-          <w:lang w:eastAsia="en-US"/>
-        </w:rPr>
-      </w:pPr>
-      <w:r>
-        <w:rPr>
-          <w:lang w:eastAsia="en-US"/>
-        </w:rPr>
-        <w:t xml:space="preserve">[] </w:t>
-      </w:r>
-      <w:r>
-        <w:rPr>
-          <w:lang w:eastAsia="en-US"/>
-        </w:rPr>
-        <w:t xml:space="preserve">Erstellen Sie ein AWS </w:t>
+        <w:pStyle w:val="berschrift3"/>
+      </w:pPr>
+      <w:r>
+        <w:t xml:space="preserve">Amazon </w:t>
       </w:r>
       <w:proofErr w:type="spellStart"/>
       <w:r>
-        <w:rPr>
-          <w:lang w:eastAsia="en-US"/>
-        </w:rPr>
-        <w:t>CodeBuild</w:t>
+        <w:t>EventBridge</w:t>
       </w:r>
       <w:proofErr w:type="spellEnd"/>
-      <w:r>
-        <w:rPr>
-          <w:lang w:eastAsia="en-US"/>
-        </w:rPr>
-        <w:t xml:space="preserve">-Projekt, das Ihren </w:t>
-      </w:r>
-      <w:proofErr w:type="spellStart"/>
-      <w:r>
-        <w:rPr>
-          <w:lang w:eastAsia="en-US"/>
-        </w:rPr>
-        <w:t>Build</w:t>
-      </w:r>
-      <w:proofErr w:type="spellEnd"/>
-      <w:r>
-        <w:rPr>
-          <w:lang w:eastAsia="en-US"/>
-        </w:rPr>
-        <w:t>-Prozess definiert. Stellen Sie sicher, dass das Projekt so konfiguriert ist, dass es auf Änderungen im Quellcode reagiert.</w:t>
-      </w:r>
-    </w:p>
-    <w:p>
-      <w:pPr>
-        <w:pStyle w:val="Listenabsatz"/>
-        <w:numPr>
-          <w:ilvl w:val="0"/>
-          <w:numId w:val="4"/>
-        </w:numPr>
-      </w:pPr>
-      <w:proofErr w:type="spellStart"/>
-      <w:r>
-        <w:t>c</w:t>
-      </w:r>
-      <w:r>
-        <w:t>odebuild.yaml</w:t>
-      </w:r>
-      <w:proofErr w:type="spellEnd"/>
-    </w:p>
-    <w:p/>
-    <w:p>
-      <w:pPr>
-        <w:rPr>
-          <w:lang w:eastAsia="en-US"/>
-        </w:rPr>
-      </w:pPr>
-    </w:p>
-    <w:p>
-      <w:pPr>
-        <w:rPr>
-          <w:lang w:eastAsia="en-US"/>
-        </w:rPr>
-      </w:pPr>
-      <w:r>
-        <w:rPr>
-          <w:lang w:eastAsia="en-US"/>
-        </w:rPr>
-        <w:t>[]</w:t>
-      </w:r>
-      <w:proofErr w:type="spellStart"/>
-      <w:r>
-        <w:rPr>
-          <w:lang w:eastAsia="en-US"/>
-        </w:rPr>
-        <w:t>Webhook</w:t>
-      </w:r>
-      <w:proofErr w:type="spellEnd"/>
-      <w:r>
-        <w:rPr>
-          <w:lang w:eastAsia="en-US"/>
-        </w:rPr>
-        <w:t xml:space="preserve"> zwischen </w:t>
-      </w:r>
-      <w:proofErr w:type="spellStart"/>
-      <w:r>
-        <w:rPr>
-          <w:lang w:eastAsia="en-US"/>
-        </w:rPr>
-        <w:t>Github</w:t>
-      </w:r>
-      <w:proofErr w:type="spellEnd"/>
-      <w:r>
-        <w:rPr>
-          <w:lang w:eastAsia="en-US"/>
-        </w:rPr>
-        <w:t xml:space="preserve"> und </w:t>
-      </w:r>
-      <w:proofErr w:type="spellStart"/>
-      <w:r>
-        <w:rPr>
-          <w:lang w:eastAsia="en-US"/>
-        </w:rPr>
-        <w:t>CodeBuild</w:t>
-      </w:r>
-      <w:proofErr w:type="spellEnd"/>
-      <w:r>
-        <w:rPr>
-          <w:lang w:eastAsia="en-US"/>
-        </w:rPr>
-        <w:t xml:space="preserve"> erstellen</w:t>
-      </w:r>
-    </w:p>
-    <w:p>
-      <w:pPr>
-        <w:rPr>
-          <w:b/>
-          <w:bCs/>
-        </w:rPr>
-      </w:pPr>
-      <w:r>
-        <w:rPr>
-          <w:b/>
-          <w:bCs/>
-        </w:rPr>
-        <w:t xml:space="preserve">Create a personal </w:t>
-      </w:r>
-      <w:proofErr w:type="spellStart"/>
-      <w:r>
-        <w:rPr>
-          <w:b/>
-          <w:bCs/>
-        </w:rPr>
-        <w:t>access</w:t>
-      </w:r>
-      <w:proofErr w:type="spellEnd"/>
-      <w:r>
-        <w:rPr>
-          <w:b/>
-          <w:bCs/>
-        </w:rPr>
-        <w:t xml:space="preserve"> </w:t>
-      </w:r>
-      <w:proofErr w:type="spellStart"/>
-      <w:r>
-        <w:rPr>
-          <w:b/>
-          <w:bCs/>
-        </w:rPr>
-        <w:t>token</w:t>
-      </w:r>
-      <w:proofErr w:type="spellEnd"/>
-      <w:r>
-        <w:rPr>
-          <w:b/>
-          <w:bCs/>
-        </w:rPr>
-        <w:t xml:space="preserve"> in GitHub:</w:t>
-      </w:r>
-      <w:r>
-        <w:rPr>
-          <w:b/>
-          <w:bCs/>
-        </w:rPr>
-        <w:t xml:space="preserve"> (</w:t>
-      </w:r>
-      <w:proofErr w:type="spellStart"/>
-      <w:r>
-        <w:rPr>
-          <w:b/>
-          <w:bCs/>
-        </w:rPr>
-        <w:t>Owner</w:t>
-      </w:r>
-      <w:proofErr w:type="spellEnd"/>
-      <w:r>
-        <w:rPr>
-          <w:b/>
-          <w:bCs/>
-        </w:rPr>
-        <w:t xml:space="preserve"> </w:t>
-      </w:r>
-      <w:proofErr w:type="spellStart"/>
-      <w:r>
-        <w:rPr>
-          <w:b/>
-          <w:bCs/>
-        </w:rPr>
-        <w:t>or</w:t>
-      </w:r>
-      <w:proofErr w:type="spellEnd"/>
-      <w:r>
-        <w:rPr>
-          <w:b/>
-          <w:bCs/>
-        </w:rPr>
-        <w:t xml:space="preserve"> Admin of Repo)</w:t>
-      </w:r>
-    </w:p>
-    <w:p>
-      <w:pPr>
-        <w:rPr>
-          <w:highlight w:val="yellow"/>
-        </w:rPr>
-      </w:pPr>
-      <w:r>
-        <w:rPr>
-          <w:highlight w:val="yellow"/>
-        </w:rPr>
-        <w:t>-</w:t>
-      </w:r>
-      <w:r>
-        <w:rPr>
-          <w:highlight w:val="yellow"/>
-        </w:rPr>
-        <w:t xml:space="preserve">Go </w:t>
-      </w:r>
-      <w:proofErr w:type="spellStart"/>
-      <w:r>
-        <w:rPr>
-          <w:highlight w:val="yellow"/>
-        </w:rPr>
-        <w:t>to</w:t>
-      </w:r>
-      <w:proofErr w:type="spellEnd"/>
-      <w:r>
-        <w:rPr>
-          <w:highlight w:val="yellow"/>
-        </w:rPr>
-        <w:t xml:space="preserve"> </w:t>
-      </w:r>
-      <w:proofErr w:type="spellStart"/>
-      <w:r>
-        <w:rPr>
-          <w:highlight w:val="yellow"/>
-        </w:rPr>
-        <w:t>your</w:t>
-      </w:r>
-      <w:proofErr w:type="spellEnd"/>
-      <w:r>
-        <w:rPr>
-          <w:highlight w:val="yellow"/>
-        </w:rPr>
-        <w:t xml:space="preserve"> GitHub </w:t>
-      </w:r>
-      <w:proofErr w:type="spellStart"/>
-      <w:r>
-        <w:rPr>
-          <w:highlight w:val="yellow"/>
-        </w:rPr>
-        <w:t>account</w:t>
-      </w:r>
-      <w:proofErr w:type="spellEnd"/>
-      <w:r>
-        <w:rPr>
-          <w:highlight w:val="yellow"/>
-        </w:rPr>
-        <w:t xml:space="preserve"> </w:t>
-      </w:r>
-      <w:proofErr w:type="spellStart"/>
-      <w:r>
-        <w:rPr>
-          <w:highlight w:val="yellow"/>
-        </w:rPr>
-        <w:t>settings</w:t>
-      </w:r>
-      <w:proofErr w:type="spellEnd"/>
-      <w:r>
-        <w:rPr>
-          <w:highlight w:val="yellow"/>
-        </w:rPr>
-        <w:t>.</w:t>
-      </w:r>
-    </w:p>
-    <w:p>
-      <w:pPr>
-        <w:rPr>
-          <w:highlight w:val="yellow"/>
-        </w:rPr>
-      </w:pPr>
-      <w:r>
-        <w:rPr>
-          <w:highlight w:val="yellow"/>
-        </w:rPr>
-        <w:t>-</w:t>
-      </w:r>
-      <w:proofErr w:type="spellStart"/>
-      <w:r>
-        <w:rPr>
-          <w:highlight w:val="yellow"/>
-        </w:rPr>
-        <w:t>Navigate</w:t>
-      </w:r>
-      <w:proofErr w:type="spellEnd"/>
-      <w:r>
-        <w:rPr>
-          <w:highlight w:val="yellow"/>
-        </w:rPr>
-        <w:t xml:space="preserve"> </w:t>
-      </w:r>
-      <w:proofErr w:type="spellStart"/>
-      <w:r>
-        <w:rPr>
-          <w:highlight w:val="yellow"/>
-        </w:rPr>
-        <w:t>to</w:t>
-      </w:r>
-      <w:proofErr w:type="spellEnd"/>
-      <w:r>
-        <w:rPr>
-          <w:highlight w:val="yellow"/>
-        </w:rPr>
-        <w:t xml:space="preserve"> "Developer </w:t>
-      </w:r>
-      <w:proofErr w:type="spellStart"/>
-      <w:r>
-        <w:rPr>
-          <w:highlight w:val="yellow"/>
-        </w:rPr>
-        <w:t>settings</w:t>
-      </w:r>
-      <w:proofErr w:type="spellEnd"/>
-      <w:r>
-        <w:rPr>
-          <w:highlight w:val="yellow"/>
-        </w:rPr>
-        <w:t xml:space="preserve">" and </w:t>
-      </w:r>
-      <w:proofErr w:type="spellStart"/>
-      <w:r>
-        <w:rPr>
-          <w:highlight w:val="yellow"/>
-        </w:rPr>
-        <w:t>select</w:t>
-      </w:r>
-      <w:proofErr w:type="spellEnd"/>
-      <w:r>
-        <w:rPr>
-          <w:highlight w:val="yellow"/>
-        </w:rPr>
-        <w:t xml:space="preserve"> "Personal </w:t>
-      </w:r>
-      <w:proofErr w:type="spellStart"/>
-      <w:r>
-        <w:rPr>
-          <w:highlight w:val="yellow"/>
-        </w:rPr>
-        <w:t>access</w:t>
-      </w:r>
-      <w:proofErr w:type="spellEnd"/>
-      <w:r>
-        <w:rPr>
-          <w:highlight w:val="yellow"/>
-        </w:rPr>
-        <w:t xml:space="preserve"> </w:t>
-      </w:r>
-      <w:proofErr w:type="spellStart"/>
-      <w:r>
-        <w:rPr>
-          <w:highlight w:val="yellow"/>
-        </w:rPr>
-        <w:t>tokens</w:t>
-      </w:r>
-      <w:proofErr w:type="spellEnd"/>
-      <w:r>
-        <w:rPr>
-          <w:highlight w:val="yellow"/>
-        </w:rPr>
-        <w:t>".</w:t>
-      </w:r>
-    </w:p>
-    <w:p>
-      <w:pPr>
-        <w:rPr>
-          <w:highlight w:val="yellow"/>
-        </w:rPr>
-      </w:pPr>
-      <w:r>
-        <w:rPr>
-          <w:highlight w:val="yellow"/>
-        </w:rPr>
-        <w:t>-</w:t>
-      </w:r>
-      <w:r>
-        <w:rPr>
-          <w:highlight w:val="yellow"/>
-        </w:rPr>
-        <w:t xml:space="preserve">Click on </w:t>
-      </w:r>
-      <w:proofErr w:type="spellStart"/>
-      <w:r>
-        <w:rPr>
-          <w:highlight w:val="yellow"/>
-        </w:rPr>
-        <w:t>the</w:t>
-      </w:r>
-      <w:proofErr w:type="spellEnd"/>
-      <w:r>
-        <w:rPr>
-          <w:highlight w:val="yellow"/>
-        </w:rPr>
-        <w:t xml:space="preserve"> "Generate </w:t>
-      </w:r>
-      <w:proofErr w:type="spellStart"/>
-      <w:r>
-        <w:rPr>
-          <w:highlight w:val="yellow"/>
-        </w:rPr>
-        <w:t>new</w:t>
-      </w:r>
-      <w:proofErr w:type="spellEnd"/>
-      <w:r>
-        <w:rPr>
-          <w:highlight w:val="yellow"/>
-        </w:rPr>
-        <w:t xml:space="preserve"> </w:t>
-      </w:r>
-      <w:proofErr w:type="spellStart"/>
-      <w:r>
-        <w:rPr>
-          <w:highlight w:val="yellow"/>
-        </w:rPr>
-        <w:t>token</w:t>
-      </w:r>
-      <w:proofErr w:type="spellEnd"/>
-      <w:r>
-        <w:rPr>
-          <w:highlight w:val="yellow"/>
-        </w:rPr>
-        <w:t xml:space="preserve">" </w:t>
-      </w:r>
-      <w:proofErr w:type="spellStart"/>
-      <w:r>
-        <w:rPr>
-          <w:highlight w:val="yellow"/>
-        </w:rPr>
-        <w:t>button</w:t>
-      </w:r>
-      <w:proofErr w:type="spellEnd"/>
-      <w:r>
-        <w:rPr>
-          <w:highlight w:val="yellow"/>
-        </w:rPr>
-        <w:t>.</w:t>
-      </w:r>
-    </w:p>
-    <w:p>
-      <w:pPr>
-        <w:rPr>
-          <w:highlight w:val="yellow"/>
-        </w:rPr>
-      </w:pPr>
-      <w:r>
-        <w:rPr>
-          <w:highlight w:val="yellow"/>
-        </w:rPr>
-        <w:t>-</w:t>
-      </w:r>
-      <w:proofErr w:type="spellStart"/>
-      <w:r>
-        <w:rPr>
-          <w:highlight w:val="yellow"/>
-        </w:rPr>
-        <w:t>Give</w:t>
-      </w:r>
-      <w:proofErr w:type="spellEnd"/>
-      <w:r>
-        <w:rPr>
-          <w:highlight w:val="yellow"/>
-        </w:rPr>
-        <w:t xml:space="preserve"> </w:t>
-      </w:r>
-      <w:proofErr w:type="spellStart"/>
-      <w:r>
-        <w:rPr>
-          <w:highlight w:val="yellow"/>
-        </w:rPr>
-        <w:t>the</w:t>
-      </w:r>
-      <w:proofErr w:type="spellEnd"/>
-      <w:r>
-        <w:rPr>
-          <w:highlight w:val="yellow"/>
-        </w:rPr>
-        <w:t xml:space="preserve"> </w:t>
-      </w:r>
-      <w:proofErr w:type="spellStart"/>
-      <w:r>
-        <w:rPr>
-          <w:highlight w:val="yellow"/>
-        </w:rPr>
-        <w:t>token</w:t>
-      </w:r>
-      <w:proofErr w:type="spellEnd"/>
-      <w:r>
-        <w:rPr>
-          <w:highlight w:val="yellow"/>
-        </w:rPr>
-        <w:t xml:space="preserve"> a </w:t>
-      </w:r>
-      <w:proofErr w:type="spellStart"/>
-      <w:r>
-        <w:rPr>
-          <w:highlight w:val="yellow"/>
-        </w:rPr>
-        <w:t>descriptive</w:t>
-      </w:r>
-      <w:proofErr w:type="spellEnd"/>
-      <w:r>
-        <w:rPr>
-          <w:highlight w:val="yellow"/>
-        </w:rPr>
-        <w:t xml:space="preserve"> </w:t>
-      </w:r>
-      <w:proofErr w:type="spellStart"/>
-      <w:r>
-        <w:rPr>
-          <w:highlight w:val="yellow"/>
-        </w:rPr>
-        <w:t>name</w:t>
-      </w:r>
-      <w:proofErr w:type="spellEnd"/>
-      <w:r>
-        <w:rPr>
-          <w:highlight w:val="yellow"/>
-        </w:rPr>
-        <w:t xml:space="preserve"> and </w:t>
-      </w:r>
-      <w:proofErr w:type="spellStart"/>
-      <w:r>
-        <w:rPr>
-          <w:highlight w:val="yellow"/>
-        </w:rPr>
-        <w:t>select</w:t>
-      </w:r>
-      <w:proofErr w:type="spellEnd"/>
-      <w:r>
-        <w:rPr>
-          <w:highlight w:val="yellow"/>
-        </w:rPr>
-        <w:t xml:space="preserve"> </w:t>
-      </w:r>
-      <w:proofErr w:type="spellStart"/>
-      <w:r>
-        <w:rPr>
-          <w:highlight w:val="yellow"/>
-        </w:rPr>
-        <w:t>the</w:t>
-      </w:r>
-      <w:proofErr w:type="spellEnd"/>
-      <w:r>
-        <w:rPr>
-          <w:highlight w:val="yellow"/>
-        </w:rPr>
-        <w:t xml:space="preserve"> </w:t>
-      </w:r>
-      <w:proofErr w:type="spellStart"/>
-      <w:r>
-        <w:rPr>
-          <w:highlight w:val="yellow"/>
-        </w:rPr>
-        <w:t>necessary</w:t>
-      </w:r>
-      <w:proofErr w:type="spellEnd"/>
-      <w:r>
-        <w:rPr>
-          <w:highlight w:val="yellow"/>
-        </w:rPr>
-        <w:t xml:space="preserve"> </w:t>
-      </w:r>
-      <w:proofErr w:type="spellStart"/>
-      <w:r>
-        <w:rPr>
-          <w:highlight w:val="yellow"/>
-        </w:rPr>
-        <w:t>scopes</w:t>
-      </w:r>
-      <w:proofErr w:type="spellEnd"/>
-      <w:r>
-        <w:rPr>
-          <w:highlight w:val="yellow"/>
-        </w:rPr>
-        <w:t xml:space="preserve"> </w:t>
-      </w:r>
-      <w:proofErr w:type="spellStart"/>
-      <w:r>
-        <w:rPr>
-          <w:highlight w:val="yellow"/>
-        </w:rPr>
-        <w:t>or</w:t>
-      </w:r>
-      <w:proofErr w:type="spellEnd"/>
-      <w:r>
-        <w:rPr>
-          <w:highlight w:val="yellow"/>
-        </w:rPr>
-        <w:t xml:space="preserve"> </w:t>
-      </w:r>
-      <w:proofErr w:type="spellStart"/>
-      <w:r>
-        <w:rPr>
-          <w:highlight w:val="yellow"/>
-        </w:rPr>
-        <w:t>permissions</w:t>
-      </w:r>
-      <w:proofErr w:type="spellEnd"/>
-      <w:r>
-        <w:rPr>
-          <w:highlight w:val="yellow"/>
-        </w:rPr>
-        <w:t xml:space="preserve"> (e.g., </w:t>
-      </w:r>
-      <w:proofErr w:type="spellStart"/>
-      <w:r>
-        <w:rPr>
-          <w:highlight w:val="yellow"/>
-        </w:rPr>
-        <w:t>repo</w:t>
-      </w:r>
-      <w:proofErr w:type="spellEnd"/>
-      <w:r>
-        <w:rPr>
-          <w:highlight w:val="yellow"/>
-        </w:rPr>
-        <w:t xml:space="preserve">, </w:t>
-      </w:r>
-      <w:proofErr w:type="spellStart"/>
-      <w:r>
-        <w:rPr>
-          <w:highlight w:val="yellow"/>
-        </w:rPr>
-        <w:t>admin:repo_hook</w:t>
-      </w:r>
-      <w:proofErr w:type="spellEnd"/>
-      <w:r>
-        <w:rPr>
-          <w:highlight w:val="yellow"/>
-        </w:rPr>
-        <w:t>).</w:t>
-      </w:r>
-    </w:p>
-    <w:p>
-      <w:pPr>
-        <w:rPr>
-          <w:highlight w:val="yellow"/>
-        </w:rPr>
-      </w:pPr>
-      <w:r>
-        <w:rPr>
-          <w:highlight w:val="yellow"/>
-        </w:rPr>
-        <w:t>-</w:t>
-      </w:r>
-      <w:r>
-        <w:rPr>
-          <w:highlight w:val="yellow"/>
-        </w:rPr>
-        <w:t xml:space="preserve">Click on </w:t>
-      </w:r>
-      <w:proofErr w:type="spellStart"/>
-      <w:r>
-        <w:rPr>
-          <w:highlight w:val="yellow"/>
-        </w:rPr>
-        <w:t>the</w:t>
-      </w:r>
-      <w:proofErr w:type="spellEnd"/>
-      <w:r>
-        <w:rPr>
-          <w:highlight w:val="yellow"/>
-        </w:rPr>
-        <w:t xml:space="preserve"> "Generate </w:t>
-      </w:r>
-      <w:proofErr w:type="spellStart"/>
-      <w:r>
-        <w:rPr>
-          <w:highlight w:val="yellow"/>
-        </w:rPr>
-        <w:t>token</w:t>
-      </w:r>
-      <w:proofErr w:type="spellEnd"/>
-      <w:r>
-        <w:rPr>
-          <w:highlight w:val="yellow"/>
-        </w:rPr>
-        <w:t xml:space="preserve">" </w:t>
-      </w:r>
-      <w:proofErr w:type="spellStart"/>
-      <w:r>
-        <w:rPr>
-          <w:highlight w:val="yellow"/>
-        </w:rPr>
-        <w:t>button</w:t>
-      </w:r>
-      <w:proofErr w:type="spellEnd"/>
-      <w:r>
-        <w:rPr>
-          <w:highlight w:val="yellow"/>
-        </w:rPr>
-        <w:t>.</w:t>
-      </w:r>
-    </w:p>
-    <w:p>
-      <w:pPr>
-        <w:rPr>
-          <w:highlight w:val="yellow"/>
-        </w:rPr>
-      </w:pPr>
-      <w:r>
-        <w:rPr>
-          <w:highlight w:val="yellow"/>
-        </w:rPr>
-        <w:t>-</w:t>
-      </w:r>
-      <w:r>
-        <w:rPr>
-          <w:highlight w:val="yellow"/>
-        </w:rPr>
-        <w:t xml:space="preserve">Copy </w:t>
-      </w:r>
-      <w:proofErr w:type="spellStart"/>
-      <w:r>
-        <w:rPr>
-          <w:highlight w:val="yellow"/>
-        </w:rPr>
-        <w:t>the</w:t>
-      </w:r>
-      <w:proofErr w:type="spellEnd"/>
-      <w:r>
-        <w:rPr>
-          <w:highlight w:val="yellow"/>
-        </w:rPr>
-        <w:t xml:space="preserve"> </w:t>
-      </w:r>
-      <w:proofErr w:type="spellStart"/>
-      <w:r>
-        <w:rPr>
-          <w:highlight w:val="yellow"/>
-        </w:rPr>
-        <w:t>generated</w:t>
-      </w:r>
-      <w:proofErr w:type="spellEnd"/>
-      <w:r>
-        <w:rPr>
-          <w:highlight w:val="yellow"/>
-        </w:rPr>
-        <w:t xml:space="preserve"> </w:t>
-      </w:r>
-      <w:proofErr w:type="spellStart"/>
-      <w:r>
-        <w:rPr>
-          <w:highlight w:val="yellow"/>
-        </w:rPr>
-        <w:t>access</w:t>
-      </w:r>
-      <w:proofErr w:type="spellEnd"/>
-      <w:r>
-        <w:rPr>
-          <w:highlight w:val="yellow"/>
-        </w:rPr>
-        <w:t xml:space="preserve"> </w:t>
-      </w:r>
-      <w:proofErr w:type="spellStart"/>
-      <w:r>
-        <w:rPr>
-          <w:highlight w:val="yellow"/>
-        </w:rPr>
-        <w:t>token</w:t>
-      </w:r>
-      <w:proofErr w:type="spellEnd"/>
-      <w:r>
-        <w:rPr>
-          <w:highlight w:val="yellow"/>
-        </w:rPr>
-        <w:t>.</w:t>
-      </w:r>
-    </w:p>
-    <w:p>
-      <w:pPr>
-        <w:rPr>
-          <w:highlight w:val="yellow"/>
-        </w:rPr>
-      </w:pPr>
-      <w:r>
-        <w:rPr>
-          <w:highlight w:val="yellow"/>
-        </w:rPr>
-        <w:t>-</w:t>
-      </w:r>
-      <w:proofErr w:type="spellStart"/>
-      <w:r>
-        <w:rPr>
-          <w:highlight w:val="yellow"/>
-        </w:rPr>
-        <w:t>Configure</w:t>
-      </w:r>
-      <w:proofErr w:type="spellEnd"/>
-      <w:r>
-        <w:rPr>
-          <w:highlight w:val="yellow"/>
-        </w:rPr>
-        <w:t xml:space="preserve"> </w:t>
-      </w:r>
-      <w:proofErr w:type="spellStart"/>
-      <w:r>
-        <w:rPr>
-          <w:highlight w:val="yellow"/>
-        </w:rPr>
-        <w:t>the</w:t>
-      </w:r>
-      <w:proofErr w:type="spellEnd"/>
-      <w:r>
-        <w:rPr>
-          <w:highlight w:val="yellow"/>
-        </w:rPr>
-        <w:t xml:space="preserve"> </w:t>
-      </w:r>
-      <w:proofErr w:type="spellStart"/>
-      <w:r>
-        <w:rPr>
-          <w:highlight w:val="yellow"/>
-        </w:rPr>
-        <w:t>access</w:t>
-      </w:r>
-      <w:proofErr w:type="spellEnd"/>
-      <w:r>
-        <w:rPr>
-          <w:highlight w:val="yellow"/>
-        </w:rPr>
-        <w:t xml:space="preserve"> </w:t>
-      </w:r>
-      <w:proofErr w:type="spellStart"/>
-      <w:r>
-        <w:rPr>
-          <w:highlight w:val="yellow"/>
-        </w:rPr>
-        <w:t>token</w:t>
-      </w:r>
-      <w:proofErr w:type="spellEnd"/>
-      <w:r>
-        <w:rPr>
-          <w:highlight w:val="yellow"/>
-        </w:rPr>
-        <w:t xml:space="preserve"> in AWS </w:t>
-      </w:r>
-      <w:proofErr w:type="spellStart"/>
-      <w:r>
-        <w:rPr>
-          <w:highlight w:val="yellow"/>
-        </w:rPr>
-        <w:t>CodeBuild</w:t>
-      </w:r>
-      <w:proofErr w:type="spellEnd"/>
-      <w:r>
-        <w:rPr>
-          <w:highlight w:val="yellow"/>
-        </w:rPr>
-        <w:t>:</w:t>
-      </w:r>
-    </w:p>
-    <w:p>
-      <w:pPr>
-        <w:rPr>
-          <w:highlight w:val="yellow"/>
-        </w:rPr>
-      </w:pPr>
-    </w:p>
-    <w:p>
-      <w:pPr>
-        <w:rPr>
-          <w:highlight w:val="yellow"/>
-        </w:rPr>
-      </w:pPr>
-      <w:r>
-        <w:rPr>
-          <w:highlight w:val="yellow"/>
-        </w:rPr>
-        <w:t>-</w:t>
-      </w:r>
-      <w:r>
-        <w:rPr>
-          <w:highlight w:val="yellow"/>
-        </w:rPr>
-        <w:t xml:space="preserve">Open </w:t>
-      </w:r>
-      <w:proofErr w:type="spellStart"/>
-      <w:r>
-        <w:rPr>
-          <w:highlight w:val="yellow"/>
-        </w:rPr>
-        <w:t>the</w:t>
-      </w:r>
-      <w:proofErr w:type="spellEnd"/>
-      <w:r>
-        <w:rPr>
-          <w:highlight w:val="yellow"/>
-        </w:rPr>
-        <w:t xml:space="preserve"> AWS Management </w:t>
-      </w:r>
-      <w:proofErr w:type="spellStart"/>
-      <w:r>
-        <w:rPr>
-          <w:highlight w:val="yellow"/>
-        </w:rPr>
-        <w:t>Console</w:t>
-      </w:r>
-      <w:proofErr w:type="spellEnd"/>
-      <w:r>
-        <w:rPr>
-          <w:highlight w:val="yellow"/>
-        </w:rPr>
-        <w:t xml:space="preserve"> and </w:t>
-      </w:r>
-      <w:proofErr w:type="spellStart"/>
-      <w:r>
-        <w:rPr>
-          <w:highlight w:val="yellow"/>
-        </w:rPr>
-        <w:t>navigate</w:t>
-      </w:r>
-      <w:proofErr w:type="spellEnd"/>
-      <w:r>
-        <w:rPr>
-          <w:highlight w:val="yellow"/>
-        </w:rPr>
-        <w:t xml:space="preserve"> </w:t>
-      </w:r>
-      <w:proofErr w:type="spellStart"/>
-      <w:r>
-        <w:rPr>
-          <w:highlight w:val="yellow"/>
-        </w:rPr>
-        <w:t>to</w:t>
-      </w:r>
-      <w:proofErr w:type="spellEnd"/>
-      <w:r>
-        <w:rPr>
-          <w:highlight w:val="yellow"/>
-        </w:rPr>
-        <w:t xml:space="preserve"> </w:t>
-      </w:r>
-      <w:proofErr w:type="spellStart"/>
-      <w:r>
-        <w:rPr>
-          <w:highlight w:val="yellow"/>
-        </w:rPr>
-        <w:t>the</w:t>
-      </w:r>
-      <w:proofErr w:type="spellEnd"/>
-      <w:r>
-        <w:rPr>
-          <w:highlight w:val="yellow"/>
-        </w:rPr>
-        <w:t xml:space="preserve"> </w:t>
-      </w:r>
-      <w:proofErr w:type="spellStart"/>
-      <w:r>
-        <w:rPr>
-          <w:highlight w:val="yellow"/>
-        </w:rPr>
-        <w:t>CodeBuild</w:t>
-      </w:r>
-      <w:proofErr w:type="spellEnd"/>
-      <w:r>
-        <w:rPr>
-          <w:highlight w:val="yellow"/>
-        </w:rPr>
-        <w:t xml:space="preserve"> </w:t>
-      </w:r>
-      <w:proofErr w:type="spellStart"/>
-      <w:r>
-        <w:rPr>
-          <w:highlight w:val="yellow"/>
-        </w:rPr>
-        <w:t>service</w:t>
-      </w:r>
-      <w:proofErr w:type="spellEnd"/>
-      <w:r>
-        <w:rPr>
-          <w:highlight w:val="yellow"/>
-        </w:rPr>
-        <w:t>.</w:t>
-      </w:r>
-    </w:p>
-    <w:p>
-      <w:pPr>
-        <w:rPr>
-          <w:highlight w:val="yellow"/>
-        </w:rPr>
-      </w:pPr>
-      <w:r>
-        <w:rPr>
-          <w:highlight w:val="yellow"/>
-        </w:rPr>
-        <w:t>-</w:t>
-      </w:r>
-      <w:r>
-        <w:rPr>
-          <w:highlight w:val="yellow"/>
-        </w:rPr>
-        <w:t xml:space="preserve">Find </w:t>
-      </w:r>
-      <w:proofErr w:type="spellStart"/>
-      <w:r>
-        <w:rPr>
-          <w:highlight w:val="yellow"/>
-        </w:rPr>
-        <w:t>the</w:t>
-      </w:r>
-      <w:proofErr w:type="spellEnd"/>
-      <w:r>
-        <w:rPr>
-          <w:highlight w:val="yellow"/>
-        </w:rPr>
-        <w:t xml:space="preserve"> </w:t>
-      </w:r>
-      <w:proofErr w:type="spellStart"/>
-      <w:r>
-        <w:rPr>
-          <w:highlight w:val="yellow"/>
-        </w:rPr>
-        <w:t>CodeBuild</w:t>
-      </w:r>
-      <w:proofErr w:type="spellEnd"/>
-      <w:r>
-        <w:rPr>
-          <w:highlight w:val="yellow"/>
-        </w:rPr>
-        <w:t xml:space="preserve"> </w:t>
-      </w:r>
-      <w:proofErr w:type="spellStart"/>
-      <w:r>
-        <w:rPr>
-          <w:highlight w:val="yellow"/>
-        </w:rPr>
-        <w:t>project</w:t>
-      </w:r>
-      <w:proofErr w:type="spellEnd"/>
-      <w:r>
-        <w:rPr>
-          <w:highlight w:val="yellow"/>
-        </w:rPr>
-        <w:t xml:space="preserve"> </w:t>
-      </w:r>
-      <w:proofErr w:type="spellStart"/>
-      <w:r>
-        <w:rPr>
-          <w:highlight w:val="yellow"/>
-        </w:rPr>
-        <w:t>that</w:t>
-      </w:r>
-      <w:proofErr w:type="spellEnd"/>
-      <w:r>
-        <w:rPr>
-          <w:highlight w:val="yellow"/>
-        </w:rPr>
-        <w:t xml:space="preserve"> </w:t>
-      </w:r>
-      <w:proofErr w:type="spellStart"/>
-      <w:r>
-        <w:rPr>
-          <w:highlight w:val="yellow"/>
-        </w:rPr>
-        <w:t>you</w:t>
-      </w:r>
-      <w:proofErr w:type="spellEnd"/>
-      <w:r>
-        <w:rPr>
-          <w:highlight w:val="yellow"/>
-        </w:rPr>
-        <w:t xml:space="preserve"> </w:t>
-      </w:r>
-      <w:proofErr w:type="spellStart"/>
-      <w:r>
-        <w:rPr>
-          <w:highlight w:val="yellow"/>
-        </w:rPr>
-        <w:t>are</w:t>
-      </w:r>
-      <w:proofErr w:type="spellEnd"/>
-      <w:r>
-        <w:rPr>
-          <w:highlight w:val="yellow"/>
-        </w:rPr>
-        <w:t xml:space="preserve"> </w:t>
-      </w:r>
-      <w:proofErr w:type="spellStart"/>
-      <w:r>
-        <w:rPr>
-          <w:highlight w:val="yellow"/>
-        </w:rPr>
-        <w:t>working</w:t>
-      </w:r>
-      <w:proofErr w:type="spellEnd"/>
-      <w:r>
-        <w:rPr>
-          <w:highlight w:val="yellow"/>
-        </w:rPr>
-        <w:t xml:space="preserve"> </w:t>
-      </w:r>
-      <w:proofErr w:type="spellStart"/>
-      <w:r>
-        <w:rPr>
-          <w:highlight w:val="yellow"/>
-        </w:rPr>
-        <w:t>with</w:t>
-      </w:r>
-      <w:proofErr w:type="spellEnd"/>
-      <w:r>
-        <w:rPr>
-          <w:highlight w:val="yellow"/>
-        </w:rPr>
-        <w:t>.</w:t>
-      </w:r>
-    </w:p>
-    <w:p>
-      <w:pPr>
-        <w:rPr>
-          <w:highlight w:val="yellow"/>
-        </w:rPr>
-      </w:pPr>
-      <w:r>
-        <w:rPr>
-          <w:highlight w:val="yellow"/>
-        </w:rPr>
-        <w:lastRenderedPageBreak/>
-        <w:t>-</w:t>
-      </w:r>
-      <w:r>
-        <w:rPr>
-          <w:highlight w:val="yellow"/>
-        </w:rPr>
-        <w:t xml:space="preserve">Open </w:t>
-      </w:r>
-      <w:proofErr w:type="spellStart"/>
-      <w:r>
-        <w:rPr>
-          <w:highlight w:val="yellow"/>
-        </w:rPr>
-        <w:t>the</w:t>
-      </w:r>
-      <w:proofErr w:type="spellEnd"/>
-      <w:r>
-        <w:rPr>
-          <w:highlight w:val="yellow"/>
-        </w:rPr>
-        <w:t xml:space="preserve"> </w:t>
-      </w:r>
-      <w:proofErr w:type="spellStart"/>
-      <w:r>
-        <w:rPr>
-          <w:highlight w:val="yellow"/>
-        </w:rPr>
-        <w:t>project</w:t>
-      </w:r>
-      <w:proofErr w:type="spellEnd"/>
-      <w:r>
-        <w:rPr>
-          <w:highlight w:val="yellow"/>
-        </w:rPr>
-        <w:t xml:space="preserve"> </w:t>
-      </w:r>
-      <w:proofErr w:type="spellStart"/>
-      <w:r>
-        <w:rPr>
-          <w:highlight w:val="yellow"/>
-        </w:rPr>
-        <w:t>settings</w:t>
-      </w:r>
-      <w:proofErr w:type="spellEnd"/>
-      <w:r>
-        <w:rPr>
-          <w:highlight w:val="yellow"/>
-        </w:rPr>
-        <w:t>.</w:t>
-      </w:r>
-    </w:p>
-    <w:p>
-      <w:pPr>
-        <w:rPr>
-          <w:highlight w:val="yellow"/>
-        </w:rPr>
-      </w:pPr>
-      <w:r>
-        <w:rPr>
-          <w:highlight w:val="yellow"/>
-        </w:rPr>
-        <w:t>-</w:t>
-      </w:r>
-      <w:proofErr w:type="spellStart"/>
-      <w:r>
-        <w:rPr>
-          <w:highlight w:val="yellow"/>
-        </w:rPr>
-        <w:t>Under</w:t>
-      </w:r>
-      <w:proofErr w:type="spellEnd"/>
-      <w:r>
-        <w:rPr>
-          <w:highlight w:val="yellow"/>
-        </w:rPr>
-        <w:t xml:space="preserve"> </w:t>
-      </w:r>
-      <w:proofErr w:type="spellStart"/>
-      <w:r>
-        <w:rPr>
-          <w:highlight w:val="yellow"/>
-        </w:rPr>
-        <w:t>the</w:t>
-      </w:r>
-      <w:proofErr w:type="spellEnd"/>
-      <w:r>
-        <w:rPr>
-          <w:highlight w:val="yellow"/>
-        </w:rPr>
-        <w:t xml:space="preserve"> "Source" </w:t>
-      </w:r>
-      <w:proofErr w:type="spellStart"/>
-      <w:r>
-        <w:rPr>
-          <w:highlight w:val="yellow"/>
-        </w:rPr>
-        <w:t>section</w:t>
-      </w:r>
-      <w:proofErr w:type="spellEnd"/>
-      <w:r>
-        <w:rPr>
-          <w:highlight w:val="yellow"/>
-        </w:rPr>
-        <w:t xml:space="preserve">, </w:t>
-      </w:r>
-      <w:proofErr w:type="spellStart"/>
-      <w:r>
-        <w:rPr>
-          <w:highlight w:val="yellow"/>
-        </w:rPr>
-        <w:t>locate</w:t>
-      </w:r>
-      <w:proofErr w:type="spellEnd"/>
-      <w:r>
-        <w:rPr>
-          <w:highlight w:val="yellow"/>
-        </w:rPr>
-        <w:t xml:space="preserve"> </w:t>
-      </w:r>
-      <w:proofErr w:type="spellStart"/>
-      <w:r>
-        <w:rPr>
-          <w:highlight w:val="yellow"/>
-        </w:rPr>
-        <w:t>the</w:t>
-      </w:r>
-      <w:proofErr w:type="spellEnd"/>
-      <w:r>
-        <w:rPr>
-          <w:highlight w:val="yellow"/>
-        </w:rPr>
-        <w:t xml:space="preserve"> "GitHub" </w:t>
-      </w:r>
-      <w:proofErr w:type="spellStart"/>
-      <w:r>
-        <w:rPr>
-          <w:highlight w:val="yellow"/>
-        </w:rPr>
-        <w:t>configuration</w:t>
-      </w:r>
-      <w:proofErr w:type="spellEnd"/>
-      <w:r>
-        <w:rPr>
-          <w:highlight w:val="yellow"/>
-        </w:rPr>
-        <w:t>.</w:t>
-      </w:r>
-    </w:p>
-    <w:p>
-      <w:pPr>
-        <w:rPr>
-          <w:highlight w:val="yellow"/>
-        </w:rPr>
-      </w:pPr>
-      <w:r>
-        <w:rPr>
-          <w:highlight w:val="yellow"/>
-        </w:rPr>
-        <w:t>-</w:t>
-      </w:r>
-      <w:r>
-        <w:rPr>
-          <w:highlight w:val="yellow"/>
-        </w:rPr>
-        <w:t xml:space="preserve">Paste </w:t>
-      </w:r>
-      <w:proofErr w:type="spellStart"/>
-      <w:r>
-        <w:rPr>
-          <w:highlight w:val="yellow"/>
-        </w:rPr>
-        <w:t>the</w:t>
-      </w:r>
-      <w:proofErr w:type="spellEnd"/>
-      <w:r>
-        <w:rPr>
-          <w:highlight w:val="yellow"/>
-        </w:rPr>
-        <w:t xml:space="preserve"> </w:t>
-      </w:r>
-      <w:proofErr w:type="spellStart"/>
-      <w:r>
-        <w:rPr>
-          <w:highlight w:val="yellow"/>
-        </w:rPr>
-        <w:t>access</w:t>
-      </w:r>
-      <w:proofErr w:type="spellEnd"/>
-      <w:r>
-        <w:rPr>
-          <w:highlight w:val="yellow"/>
-        </w:rPr>
-        <w:t xml:space="preserve"> </w:t>
-      </w:r>
-      <w:proofErr w:type="spellStart"/>
-      <w:r>
-        <w:rPr>
-          <w:highlight w:val="yellow"/>
-        </w:rPr>
-        <w:t>token</w:t>
-      </w:r>
-      <w:proofErr w:type="spellEnd"/>
-      <w:r>
-        <w:rPr>
-          <w:highlight w:val="yellow"/>
-        </w:rPr>
-        <w:t xml:space="preserve"> </w:t>
-      </w:r>
-      <w:proofErr w:type="spellStart"/>
-      <w:r>
-        <w:rPr>
-          <w:highlight w:val="yellow"/>
-        </w:rPr>
-        <w:t>you</w:t>
-      </w:r>
-      <w:proofErr w:type="spellEnd"/>
-      <w:r>
-        <w:rPr>
-          <w:highlight w:val="yellow"/>
-        </w:rPr>
-        <w:t xml:space="preserve"> </w:t>
-      </w:r>
-      <w:proofErr w:type="spellStart"/>
-      <w:r>
-        <w:rPr>
-          <w:highlight w:val="yellow"/>
-        </w:rPr>
-        <w:t>generated</w:t>
-      </w:r>
-      <w:proofErr w:type="spellEnd"/>
-      <w:r>
-        <w:rPr>
-          <w:highlight w:val="yellow"/>
-        </w:rPr>
-        <w:t xml:space="preserve"> </w:t>
-      </w:r>
-      <w:proofErr w:type="spellStart"/>
-      <w:r>
-        <w:rPr>
-          <w:highlight w:val="yellow"/>
-        </w:rPr>
-        <w:t>from</w:t>
-      </w:r>
-      <w:proofErr w:type="spellEnd"/>
-      <w:r>
-        <w:rPr>
-          <w:highlight w:val="yellow"/>
-        </w:rPr>
-        <w:t xml:space="preserve"> GitHub </w:t>
-      </w:r>
-      <w:proofErr w:type="spellStart"/>
-      <w:r>
-        <w:rPr>
-          <w:highlight w:val="yellow"/>
-        </w:rPr>
-        <w:t>into</w:t>
-      </w:r>
-      <w:proofErr w:type="spellEnd"/>
-      <w:r>
-        <w:rPr>
-          <w:highlight w:val="yellow"/>
-        </w:rPr>
-        <w:t xml:space="preserve"> </w:t>
-      </w:r>
-      <w:proofErr w:type="spellStart"/>
-      <w:r>
-        <w:rPr>
-          <w:highlight w:val="yellow"/>
-        </w:rPr>
-        <w:t>the</w:t>
-      </w:r>
-      <w:proofErr w:type="spellEnd"/>
-      <w:r>
-        <w:rPr>
-          <w:highlight w:val="yellow"/>
-        </w:rPr>
-        <w:t xml:space="preserve"> "Access Token" </w:t>
-      </w:r>
-      <w:proofErr w:type="spellStart"/>
-      <w:r>
-        <w:rPr>
-          <w:highlight w:val="yellow"/>
-        </w:rPr>
-        <w:t>field</w:t>
-      </w:r>
-      <w:proofErr w:type="spellEnd"/>
-      <w:r>
-        <w:rPr>
-          <w:highlight w:val="yellow"/>
-        </w:rPr>
-        <w:t>.</w:t>
-      </w:r>
-    </w:p>
-    <w:p>
-      <w:r>
-        <w:rPr>
-          <w:highlight w:val="yellow"/>
-        </w:rPr>
-        <w:t>-</w:t>
-      </w:r>
-      <w:r>
-        <w:rPr>
-          <w:highlight w:val="yellow"/>
-        </w:rPr>
-        <w:t xml:space="preserve">Save </w:t>
-      </w:r>
-      <w:proofErr w:type="spellStart"/>
-      <w:r>
-        <w:rPr>
-          <w:highlight w:val="yellow"/>
-        </w:rPr>
-        <w:t>the</w:t>
-      </w:r>
-      <w:proofErr w:type="spellEnd"/>
-      <w:r>
-        <w:rPr>
-          <w:highlight w:val="yellow"/>
-        </w:rPr>
-        <w:t xml:space="preserve"> </w:t>
-      </w:r>
-      <w:proofErr w:type="spellStart"/>
-      <w:r>
-        <w:rPr>
-          <w:highlight w:val="yellow"/>
-        </w:rPr>
-        <w:t>project</w:t>
-      </w:r>
-      <w:proofErr w:type="spellEnd"/>
-      <w:r>
-        <w:rPr>
-          <w:highlight w:val="yellow"/>
-        </w:rPr>
-        <w:t xml:space="preserve"> </w:t>
-      </w:r>
-      <w:proofErr w:type="spellStart"/>
-      <w:r>
-        <w:rPr>
-          <w:highlight w:val="yellow"/>
-        </w:rPr>
-        <w:t>settings</w:t>
-      </w:r>
-      <w:proofErr w:type="spellEnd"/>
-      <w:r>
-        <w:rPr>
-          <w:highlight w:val="yellow"/>
-        </w:rPr>
-        <w:t>.</w:t>
-      </w:r>
-    </w:p>
-    <w:p/>
-    <w:p>
-      <w:pPr>
-        <w:pStyle w:val="berschrift3"/>
-      </w:pPr>
-      <w:r>
-        <w:t xml:space="preserve">Amazon </w:t>
-      </w:r>
-      <w:r>
-        <w:t>SQS</w:t>
-      </w:r>
-      <w:bookmarkStart w:id="3" w:name="_Toc154850150"/>
-    </w:p>
-    <w:p>
-      <w:pPr>
-        <w:pStyle w:val="berschrift3"/>
-        <w:rPr>
-          <w:rFonts w:ascii="Times New Roman" w:eastAsia="Times New Roman" w:hAnsi="Times New Roman" w:cs="Times New Roman"/>
-          <w:color w:val="auto"/>
-          <w:kern w:val="0"/>
-          <w:sz w:val="24"/>
-          <w:szCs w:val="24"/>
-          <w14:ligatures w14:val="none"/>
-        </w:rPr>
-      </w:pPr>
-      <w:r>
-        <w:rPr>
-          <w:rFonts w:ascii="Times New Roman" w:eastAsia="Times New Roman" w:hAnsi="Times New Roman" w:cs="Times New Roman"/>
-          <w:color w:val="auto"/>
-          <w:kern w:val="0"/>
-          <w:sz w:val="24"/>
-          <w:szCs w:val="24"/>
-          <w14:ligatures w14:val="none"/>
-        </w:rPr>
-        <w:t xml:space="preserve">Amazon Simple Queue Service (SQS) und Amazon </w:t>
-      </w:r>
-      <w:proofErr w:type="spellStart"/>
-      <w:r>
-        <w:rPr>
-          <w:rFonts w:ascii="Times New Roman" w:eastAsia="Times New Roman" w:hAnsi="Times New Roman" w:cs="Times New Roman"/>
-          <w:color w:val="auto"/>
-          <w:kern w:val="0"/>
-          <w:sz w:val="24"/>
-          <w:szCs w:val="24"/>
-          <w14:ligatures w14:val="none"/>
-        </w:rPr>
-        <w:t>CloudFront</w:t>
-      </w:r>
-      <w:proofErr w:type="spellEnd"/>
-      <w:r>
-        <w:rPr>
-          <w:rFonts w:ascii="Times New Roman" w:eastAsia="Times New Roman" w:hAnsi="Times New Roman" w:cs="Times New Roman"/>
-          <w:color w:val="auto"/>
-          <w:kern w:val="0"/>
-          <w:sz w:val="24"/>
-          <w:szCs w:val="24"/>
-          <w14:ligatures w14:val="none"/>
-        </w:rPr>
-        <w:t xml:space="preserve"> sind zwei separate AWS-Services, die nicht direkt miteinander konfiguriert werden können.</w:t>
-      </w:r>
-      <w:r>
-        <w:rPr>
-          <w:rFonts w:ascii="Times New Roman" w:eastAsia="Times New Roman" w:hAnsi="Times New Roman" w:cs="Times New Roman"/>
-          <w:color w:val="auto"/>
-          <w:kern w:val="0"/>
-          <w:sz w:val="24"/>
-          <w:szCs w:val="24"/>
-          <w14:ligatures w14:val="none"/>
-        </w:rPr>
-        <w:t xml:space="preserve"> Deshalb wird </w:t>
-      </w:r>
-      <w:r>
-        <w:rPr>
-          <w:rFonts w:ascii="Times New Roman" w:eastAsia="Times New Roman" w:hAnsi="Times New Roman" w:cs="Times New Roman"/>
-          <w:color w:val="auto"/>
-          <w:kern w:val="0"/>
-          <w:sz w:val="24"/>
-          <w:szCs w:val="24"/>
-          <w14:ligatures w14:val="none"/>
-        </w:rPr>
-        <w:t>dieser Service manuell konfiguriert über die AWS Konsole.</w:t>
-      </w:r>
-    </w:p>
-    <w:p>
-      <w:pPr>
-        <w:rPr>
-          <w:lang w:eastAsia="en-US"/>
-        </w:rPr>
-      </w:pPr>
-    </w:p>
-    <w:p>
-      <w:pPr>
-        <w:pStyle w:val="berschrift3"/>
-      </w:pPr>
-      <w:r>
-        <w:t>AWS Lambda</w:t>
-      </w:r>
-    </w:p>
-    <w:p>
-      <w:pPr>
-        <w:rPr>
-          <w:lang w:eastAsia="en-US"/>
-        </w:rPr>
-      </w:pPr>
-      <w:r>
-        <w:rPr>
-          <w:lang w:eastAsia="en-US"/>
-        </w:rPr>
-        <w:t xml:space="preserve">Kann mit Cloudfront konfiguriert werden: </w:t>
-      </w:r>
-      <w:hyperlink r:id="rId12" w:history="1">
-        <w:r>
-          <w:rPr>
-            <w:rStyle w:val="Hyperlink"/>
-            <w:lang w:eastAsia="en-US"/>
-          </w:rPr>
-          <w:t>https://docs.aws.amazon.com/de_de/AWSCloudFormation/latest/UserGuide/aws-properties-lambda-function-code.html</w:t>
-        </w:r>
-      </w:hyperlink>
-    </w:p>
-    <w:p>
-      <w:pPr>
-        <w:rPr>
-          <w:lang w:eastAsia="en-US"/>
-        </w:rPr>
-      </w:pPr>
-      <w:r>
-        <w:rPr>
-          <w:lang w:eastAsia="en-US"/>
-        </w:rPr>
-        <w:t xml:space="preserve">Im </w:t>
-      </w:r>
-      <w:proofErr w:type="spellStart"/>
-      <w:r>
-        <w:rPr>
-          <w:lang w:eastAsia="en-US"/>
-        </w:rPr>
-        <w:t>zipFile</w:t>
-      </w:r>
-      <w:proofErr w:type="spellEnd"/>
-      <w:r>
-        <w:rPr>
-          <w:lang w:eastAsia="en-US"/>
-        </w:rPr>
-        <w:t xml:space="preserve"> ist der Code vorhanden. Dieses </w:t>
-      </w:r>
-      <w:proofErr w:type="spellStart"/>
-      <w:r>
-        <w:rPr>
-          <w:lang w:eastAsia="en-US"/>
-        </w:rPr>
-        <w:t>ZipFile</w:t>
-      </w:r>
-      <w:proofErr w:type="spellEnd"/>
-      <w:r>
-        <w:rPr>
-          <w:lang w:eastAsia="en-US"/>
-        </w:rPr>
-        <w:t xml:space="preserve"> kann auf einem s3 </w:t>
-      </w:r>
-      <w:proofErr w:type="spellStart"/>
-      <w:r>
-        <w:rPr>
-          <w:lang w:eastAsia="en-US"/>
-        </w:rPr>
-        <w:t>abgegelegt</w:t>
-      </w:r>
-      <w:proofErr w:type="spellEnd"/>
-      <w:r>
-        <w:rPr>
-          <w:lang w:eastAsia="en-US"/>
-        </w:rPr>
-        <w:t xml:space="preserve"> sein oder direkt </w:t>
-      </w:r>
-      <w:r>
-        <w:rPr>
-          <w:lang w:eastAsia="en-US"/>
-        </w:rPr>
-        <w:t xml:space="preserve">im </w:t>
-      </w:r>
-      <w:proofErr w:type="spellStart"/>
-      <w:r>
-        <w:rPr>
-          <w:lang w:eastAsia="en-US"/>
-        </w:rPr>
-        <w:t>yaml</w:t>
-      </w:r>
-      <w:proofErr w:type="spellEnd"/>
-      <w:r>
-        <w:rPr>
-          <w:lang w:eastAsia="en-US"/>
-        </w:rPr>
-        <w:t xml:space="preserve">-file festgelegt werden: </w:t>
-      </w:r>
-      <w:r>
-        <w:rPr>
-          <w:lang w:eastAsia="en-US"/>
-        </w:rPr>
-        <w:br/>
-      </w:r>
-      <w:proofErr w:type="spellStart"/>
-      <w:r>
-        <w:rPr>
-          <w:lang w:eastAsia="en-US"/>
-        </w:rPr>
-        <w:t>ZipFile</w:t>
-      </w:r>
-      <w:proofErr w:type="spellEnd"/>
-      <w:r>
-        <w:rPr>
-          <w:lang w:eastAsia="en-US"/>
-        </w:rPr>
-        <w:t>: |</w:t>
-      </w:r>
-    </w:p>
-    <w:p>
-      <w:pPr>
-        <w:rPr>
-          <w:lang w:eastAsia="en-US"/>
-        </w:rPr>
-      </w:pPr>
-      <w:r>
-        <w:rPr>
-          <w:lang w:eastAsia="en-US"/>
-        </w:rPr>
-        <w:t xml:space="preserve">  </w:t>
-      </w:r>
-      <w:proofErr w:type="spellStart"/>
-      <w:r>
-        <w:rPr>
-          <w:lang w:eastAsia="en-US"/>
-        </w:rPr>
-        <w:t>const</w:t>
-      </w:r>
-      <w:proofErr w:type="spellEnd"/>
-      <w:r>
-        <w:rPr>
-          <w:lang w:eastAsia="en-US"/>
-        </w:rPr>
-        <w:t xml:space="preserve"> </w:t>
-      </w:r>
-      <w:proofErr w:type="spellStart"/>
-      <w:r>
-        <w:rPr>
-          <w:lang w:eastAsia="en-US"/>
-        </w:rPr>
-        <w:t>lambdaCode</w:t>
-      </w:r>
-      <w:proofErr w:type="spellEnd"/>
-      <w:r>
-        <w:rPr>
-          <w:lang w:eastAsia="en-US"/>
-        </w:rPr>
-        <w:t xml:space="preserve"> = () =&gt; {</w:t>
-      </w:r>
-    </w:p>
-    <w:p>
-      <w:pPr>
-        <w:rPr>
-          <w:lang w:eastAsia="en-US"/>
-        </w:rPr>
-      </w:pPr>
-      <w:r>
-        <w:rPr>
-          <w:lang w:eastAsia="en-US"/>
-        </w:rPr>
-        <w:t xml:space="preserve">    // Hier ist der Code der Lambda-Funktion</w:t>
-      </w:r>
-    </w:p>
-    <w:p>
-      <w:pPr>
-        <w:rPr>
-          <w:lang w:eastAsia="en-US"/>
-        </w:rPr>
-      </w:pPr>
-      <w:r>
-        <w:rPr>
-          <w:lang w:eastAsia="en-US"/>
-        </w:rPr>
-        <w:t xml:space="preserve">  }</w:t>
-      </w:r>
-    </w:p>
-    <w:p>
-      <w:pPr>
-        <w:rPr>
-          <w:lang w:eastAsia="en-US"/>
-        </w:rPr>
-      </w:pPr>
-    </w:p>
-    <w:p>
-      <w:pPr>
-        <w:pStyle w:val="berschrift3"/>
-      </w:pPr>
-      <w:r>
-        <w:t xml:space="preserve">AWS </w:t>
-      </w:r>
-      <w:proofErr w:type="spellStart"/>
-      <w:r>
-        <w:t>CodePipeline</w:t>
-      </w:r>
-      <w:proofErr w:type="spellEnd"/>
-    </w:p>
-    <w:p>
-      <w:pPr>
-        <w:pStyle w:val="berschrift3"/>
-      </w:pPr>
-      <w:r>
-        <w:t xml:space="preserve">Amazon </w:t>
-      </w:r>
-      <w:proofErr w:type="spellStart"/>
-      <w:r>
-        <w:t>EventBridge</w:t>
-      </w:r>
-      <w:proofErr w:type="spellEnd"/>
-    </w:p>
-    <w:p>
-      <w:pPr>
-        <w:rPr>
-          <w:lang w:eastAsia="en-US"/>
-        </w:rPr>
-      </w:pPr>
-    </w:p>
-    <w:p>
-      <w:pPr>
-        <w:rPr>
-          <w:lang w:eastAsia="en-US"/>
-        </w:rPr>
-      </w:pPr>
-      <w:r>
-        <w:rPr>
-          <w:lang w:eastAsia="en-US"/>
-        </w:rPr>
-        <w:t xml:space="preserve">Um Änderungen in Pipeline-Stufen zu überwachen, benötigen Sie eine AWS </w:t>
-      </w:r>
-      <w:proofErr w:type="spellStart"/>
-      <w:r>
-        <w:rPr>
-          <w:lang w:eastAsia="en-US"/>
-        </w:rPr>
-        <w:t>EventBridge</w:t>
-      </w:r>
-      <w:proofErr w:type="spellEnd"/>
-      <w:r>
-        <w:rPr>
-          <w:lang w:eastAsia="en-US"/>
-        </w:rPr>
-        <w:t>-Ressource vom Typ AWS::Events::Rule.</w:t>
-      </w:r>
-      <w:r>
-        <w:rPr>
-          <w:lang w:eastAsia="en-US"/>
-        </w:rPr>
-        <w:br/>
-      </w:r>
-      <w:hyperlink r:id="rId13" w:history="1">
-        <w:r>
-          <w:rPr>
-            <w:rStyle w:val="Hyperlink"/>
-            <w:lang w:eastAsia="en-US"/>
-          </w:rPr>
-          <w:t>https://docs.aws.amazon.com/de_de/AWSCloudFormation/latest/UserGuide/aws-resource-events-rule.html</w:t>
-        </w:r>
-      </w:hyperlink>
-    </w:p>
-    <w:p>
-      <w:pPr>
-        <w:rPr>
-          <w:lang w:eastAsia="en-US"/>
-        </w:rPr>
-      </w:pPr>
     </w:p>
     <w:p>
       <w:pPr>
@@ -3459,7 +1561,7 @@
       </w:r>
     </w:p>
     <w:sectPr>
-      <w:headerReference w:type="default" r:id="rId14"/>
+      <w:headerReference w:type="default" r:id="rId10"/>
       <w:pgSz w:w="11906" w:h="16838"/>
       <w:pgMar w:top="1417" w:right="1417" w:bottom="1134" w:left="1417" w:header="708" w:footer="708" w:gutter="0"/>
       <w:cols w:space="708"/>

</xml_diff>